<commit_message>
Latest changes in .docx file
</commit_message>
<xml_diff>
--- a/Analysis of power generation potential of large Indian wind farms using computational fluid dynamics and polynomial regression.docx
+++ b/Analysis of power generation potential of large Indian wind farms using computational fluid dynamics and polynomial regression.docx
@@ -2,2305 +2,6 @@
 <file path=word/document.xml><?xml version="1.0" encoding="utf-8"?>
 <w:document xmlns:wpc="http://schemas.microsoft.com/office/word/2010/wordprocessingCanvas" xmlns:mo="http://schemas.microsoft.com/office/mac/office/2008/main" xmlns:mc="http://schemas.openxmlformats.org/markup-compatibility/2006" xmlns:mv="urn:schemas-microsoft-com:mac:vml" xmlns:o="urn:schemas-microsoft-com:office:office" xmlns:r="http://schemas.openxmlformats.org/officeDocument/2006/relationships" xmlns:m="http://schemas.openxmlformats.org/officeDocument/2006/math" xmlns:v="urn:schemas-microsoft-com:vml" xmlns:wp14="http://schemas.microsoft.com/office/word/2010/wordprocessingDrawing" xmlns:wp="http://schemas.openxmlformats.org/drawingml/2006/wordprocessingDrawing" xmlns:w10="urn:schemas-microsoft-com:office:word" xmlns:w="http://schemas.openxmlformats.org/wordprocessingml/2006/main" xmlns:w14="http://schemas.microsoft.com/office/word/2010/wordml" xmlns:wpg="http://schemas.microsoft.com/office/word/2010/wordprocessingGroup" xmlns:wpi="http://schemas.microsoft.com/office/word/2010/wordprocessingInk" xmlns:wne="http://schemas.microsoft.com/office/word/2006/wordml" xmlns:wps="http://schemas.microsoft.com/office/word/2010/wordprocessingShape" mc:Ignorable="w14 wp14">
   <w:body>
-    <w:p>
-      <w:pPr>
-        <w:jc w:val="center"/>
-      </w:pPr>
-      <w:r>
-        <w:t>Cover Letter</w:t>
-      </w:r>
-    </w:p>
-    <w:p>
-      <w:pPr>
-        <w:jc w:val="center"/>
-      </w:pPr>
-    </w:p>
-    <w:p>
-      <w:r>
-        <w:t>Respected editors,</w:t>
-      </w:r>
-    </w:p>
-    <w:p/>
-    <w:p>
-      <w:pPr>
-        <w:rPr>
-          <w:color w:val="111111"/>
-        </w:rPr>
-      </w:pPr>
-      <w:r>
-        <w:t xml:space="preserve">I, Nimish Mishra from Department of Computer Science and Engineering from Indian Institute of Information Technology, Kalyani, West Bengal, India, submit a manuscript titled </w:t>
-      </w:r>
-      <w:r>
-        <w:rPr>
-          <w:i/>
-          <w:color w:val="111111"/>
-        </w:rPr>
-        <w:t>Analysis of power generation potential of</w:t>
-      </w:r>
-      <w:r>
-        <w:rPr>
-          <w:i/>
-          <w:color w:val="111111"/>
-        </w:rPr>
-        <w:t xml:space="preserve"> large Indian wind farms using Computational Fluid Dynamics and Polynomial R</w:t>
-      </w:r>
-      <w:r>
-        <w:rPr>
-          <w:i/>
-          <w:color w:val="111111"/>
-        </w:rPr>
-        <w:t>egression</w:t>
-      </w:r>
-      <w:r>
-        <w:rPr>
-          <w:i/>
-          <w:color w:val="111111"/>
-        </w:rPr>
-        <w:t xml:space="preserve"> </w:t>
-      </w:r>
-      <w:r>
-        <w:rPr>
-          <w:color w:val="111111"/>
-        </w:rPr>
-        <w:t xml:space="preserve">to the journal. </w:t>
-      </w:r>
-    </w:p>
-    <w:p>
-      <w:pPr>
-        <w:rPr>
-          <w:color w:val="111111"/>
-        </w:rPr>
-      </w:pPr>
-    </w:p>
-    <w:p>
-      <w:r>
-        <w:t xml:space="preserve">This article investigates wind power generation potential of large Indian wind farms in India using computational fluid dynamics and polynomial regression. It is found that several Indian wind farms have old, out-dated wind turbines and can greatly benefit by replacing them with state-of-the-art GE 1.5XLE turbine. This would lead to more power output from wind, thereby benefitting the economy.The prime reason to undertake this project was the lack of research investigating if the </w:t>
-      </w:r>
-      <w:r>
-        <w:rPr>
-          <w:i/>
-        </w:rPr>
-        <w:t>existing</w:t>
-      </w:r>
-      <w:r>
-        <w:t xml:space="preserve"> wind turbines in India produce power to their full potential. Most projects either focussed on socio-economic constraints on setting up new wind projects or on wind turbine design principles from an engineering point of view. It was therefore felt necessary to quantitatively establish the fact that a revamp drive across various wind farms in India is needed urgently, keeping in mind that India aims to shift towards renewable sources of energy for its power demand.                   </w:t>
-      </w:r>
-    </w:p>
-    <w:p/>
-    <w:p>
-      <w:pPr>
-        <w:rPr>
-          <w:rFonts w:eastAsia="Times New Roman"/>
-          <w:lang w:val="en-US"/>
-        </w:rPr>
-      </w:pPr>
-      <w:r>
-        <w:t xml:space="preserve">I feel the article conforms to the journal’s aim and scope </w:t>
-      </w:r>
-      <w:r>
-        <w:rPr>
-          <w:rFonts w:eastAsia="Times New Roman"/>
-          <w:i/>
-          <w:color w:val="505050"/>
-          <w:shd w:val="clear" w:color="auto" w:fill="FFFFFF"/>
-          <w:lang w:val="en-US"/>
-        </w:rPr>
-        <w:t>to support the transition to a low carbon future</w:t>
-      </w:r>
-      <w:r>
-        <w:rPr>
-          <w:rFonts w:eastAsia="Times New Roman"/>
-          <w:i/>
-          <w:color w:val="505050"/>
-          <w:shd w:val="clear" w:color="auto" w:fill="FFFFFF"/>
-          <w:lang w:val="en-US"/>
-        </w:rPr>
-        <w:t xml:space="preserve"> </w:t>
-      </w:r>
-      <w:r>
-        <w:rPr>
-          <w:rFonts w:eastAsia="Times New Roman"/>
-          <w:color w:val="505050"/>
-          <w:shd w:val="clear" w:color="auto" w:fill="FFFFFF"/>
-          <w:lang w:val="en-US"/>
-        </w:rPr>
-        <w:t xml:space="preserve">by considering wind energy having </w:t>
-      </w:r>
-      <w:r>
-        <w:rPr>
-          <w:rFonts w:eastAsia="Times New Roman"/>
-          <w:i/>
-          <w:color w:val="505050"/>
-          <w:shd w:val="clear" w:color="auto" w:fill="FFFFFF"/>
-          <w:lang w:val="en-US"/>
-        </w:rPr>
-        <w:t xml:space="preserve">significant review element </w:t>
-      </w:r>
-      <w:r>
-        <w:rPr>
-          <w:rFonts w:eastAsia="Times New Roman"/>
-          <w:color w:val="505050"/>
-          <w:shd w:val="clear" w:color="auto" w:fill="FFFFFF"/>
-          <w:lang w:val="en-US"/>
-        </w:rPr>
-        <w:t>in form of an analysis and comparison.</w:t>
-      </w:r>
-    </w:p>
-    <w:p/>
-    <w:p>
-      <w:r>
-        <w:t xml:space="preserve">This is a full length article with word count </w:t>
-      </w:r>
-      <w:r>
-        <w:t>5948</w:t>
-      </w:r>
-      <w:r>
-        <w:t xml:space="preserve">.  It is uploaded as a preprint on ResearchGate on the author’s profile at </w:t>
-      </w:r>
-      <w:hyperlink r:id="rId9" w:history="1">
-        <w:r>
-          <w:rPr>
-            <w:rStyle w:val="Hyperlink"/>
-          </w:rPr>
-          <w:t>https://www.researchgate.net/publication/331174358_Draft_3_Analysis_of_power_generation_potential_of_large_Indian_wind_farms_using_computational_fluid_dynamics_and_polynomial_regression</w:t>
-        </w:r>
-      </w:hyperlink>
-      <w:r>
-        <w:t xml:space="preserve"> . Other than this, I have not published the whole, or a part of, the article anywhere. </w:t>
-      </w:r>
-    </w:p>
-    <w:p/>
-    <w:p>
-      <w:pPr>
-        <w:pStyle w:val="normal0"/>
-      </w:pPr>
-      <w:r>
-        <w:t>This research did not receive any specific grant from funding agencies in the public, commercial, or not-for-profit sectors. Additionally, there is no declaration of interest on my part.</w:t>
-      </w:r>
-    </w:p>
-    <w:p>
-      <w:pPr>
-        <w:pStyle w:val="normal0"/>
-      </w:pPr>
-    </w:p>
-    <w:p>
-      <w:pPr>
-        <w:pStyle w:val="normal0"/>
-      </w:pPr>
-      <w:r>
-        <w:t xml:space="preserve">I have read the guide for authors under Ethics in Publishing and the Ethical guidelines for journal publication and ensure that the article meets the standards and there is no part, to the best of the my knowledge, that violates any ethical behavior discussed in the above articles. </w:t>
-      </w:r>
-    </w:p>
-    <w:p>
-      <w:pPr>
-        <w:pStyle w:val="normal0"/>
-      </w:pPr>
-    </w:p>
-    <w:p>
-      <w:pPr>
-        <w:pStyle w:val="normal0"/>
-      </w:pPr>
-      <w:r>
-        <w:t xml:space="preserve">Since I am relatively new and independent researcher, there are no professional connections with experts in the related fields. Hence, the I do not have any recommendations for potential reviewers. I have, however, included 3 potential reviewers in the Suggest Reviewers section in the Elseview Editorial System, since it was mandatory to do so. These are amazing researchers who responded positively to the my request for their review of the preprint of the article on </w:t>
-      </w:r>
-      <w:r>
-        <w:lastRenderedPageBreak/>
-        <w:t>ResearchGate, and thus I feel they might be interested to have a look at the article. Notwithstanding these thoughts, I request you to help with potential reviewers.</w:t>
-      </w:r>
-    </w:p>
-    <w:p>
-      <w:pPr>
-        <w:pStyle w:val="normal0"/>
-      </w:pPr>
-    </w:p>
-    <w:p>
-      <w:pPr>
-        <w:pStyle w:val="normal0"/>
-      </w:pPr>
-      <w:r>
-        <w:t>Thanking you.</w:t>
-      </w:r>
-    </w:p>
-    <w:p>
-      <w:pPr>
-        <w:pStyle w:val="normal0"/>
-      </w:pPr>
-      <w:r>
-        <w:t>Yours sincerely,</w:t>
-      </w:r>
-    </w:p>
-    <w:p>
-      <w:pPr>
-        <w:pStyle w:val="normal0"/>
-      </w:pPr>
-      <w:r>
-        <w:t>Nimish Mishra.</w:t>
-      </w:r>
-    </w:p>
-    <w:p>
-      <w:pPr>
-        <w:pStyle w:val="normal0"/>
-      </w:pPr>
-      <w:r>
-        <w:t>(20 March, 2019)</w:t>
-      </w:r>
-    </w:p>
-    <w:p>
-      <w:pPr>
-        <w:jc w:val="center"/>
-        <w:rPr>
-          <w:b/>
-          <w:lang w:val="en-IE"/>
-        </w:rPr>
-      </w:pPr>
-      <w:r>
-        <w:rPr>
-          <w:b/>
-          <w:lang w:val="en-IE"/>
-        </w:rPr>
-        <w:t>RSER Author Checklist Table</w:t>
-      </w:r>
-    </w:p>
-    <w:p>
-      <w:pPr>
-        <w:rPr>
-          <w:lang w:val="en-IE"/>
-        </w:rPr>
-      </w:pPr>
-    </w:p>
-    <w:tbl>
-      <w:tblPr>
-        <w:tblStyle w:val="TableGrid"/>
-        <w:tblW w:w="9606" w:type="dxa"/>
-        <w:tblLook w:val="04A0" w:firstRow="1" w:lastRow="0" w:firstColumn="1" w:lastColumn="0" w:noHBand="0" w:noVBand="1"/>
-      </w:tblPr>
-      <w:tblGrid>
-        <w:gridCol w:w="2295"/>
-        <w:gridCol w:w="7311"/>
-      </w:tblGrid>
-      <w:tr>
-        <w:tc>
-          <w:tcPr>
-            <w:tcW w:w="2295" w:type="dxa"/>
-          </w:tcPr>
-          <w:p>
-            <w:pPr>
-              <w:rPr>
-                <w:b/>
-                <w:sz w:val="22"/>
-                <w:szCs w:val="22"/>
-              </w:rPr>
-            </w:pPr>
-            <w:r>
-              <w:rPr>
-                <w:b/>
-                <w:sz w:val="22"/>
-                <w:szCs w:val="22"/>
-              </w:rPr>
-              <w:t>Item</w:t>
-            </w:r>
-          </w:p>
-        </w:tc>
-        <w:tc>
-          <w:tcPr>
-            <w:tcW w:w="7311" w:type="dxa"/>
-          </w:tcPr>
-          <w:p>
-            <w:pPr>
-              <w:rPr>
-                <w:b/>
-                <w:sz w:val="22"/>
-                <w:szCs w:val="22"/>
-              </w:rPr>
-            </w:pPr>
-            <w:r>
-              <w:rPr>
-                <w:b/>
-                <w:sz w:val="22"/>
-                <w:szCs w:val="22"/>
-              </w:rPr>
-              <w:t>Status</w:t>
-            </w:r>
-          </w:p>
-        </w:tc>
-      </w:tr>
-      <w:tr>
-        <w:tc>
-          <w:tcPr>
-            <w:tcW w:w="2295" w:type="dxa"/>
-          </w:tcPr>
-          <w:p>
-            <w:pPr>
-              <w:rPr>
-                <w:sz w:val="22"/>
-                <w:szCs w:val="22"/>
-              </w:rPr>
-            </w:pPr>
-            <w:r>
-              <w:rPr>
-                <w:sz w:val="22"/>
-                <w:szCs w:val="22"/>
-              </w:rPr>
-              <w:t xml:space="preserve">Article type </w:t>
-            </w:r>
-          </w:p>
-        </w:tc>
-        <w:tc>
-          <w:tcPr>
-            <w:tcW w:w="7311" w:type="dxa"/>
-          </w:tcPr>
-          <w:p>
-            <w:pPr>
-              <w:pStyle w:val="ListParagraph"/>
-              <w:numPr>
-                <w:ilvl w:val="0"/>
-                <w:numId w:val="15"/>
-              </w:numPr>
-              <w:rPr>
-                <w:sz w:val="22"/>
-                <w:szCs w:val="22"/>
-                <w:lang w:val="en-IE"/>
-              </w:rPr>
-            </w:pPr>
-            <w:r>
-              <w:rPr>
-                <w:sz w:val="22"/>
-                <w:szCs w:val="22"/>
-                <w:lang w:val="en-IE"/>
-              </w:rPr>
-              <w:t>Full-length article (</w:t>
-            </w:r>
-            <w:r>
-              <w:rPr>
-                <w:sz w:val="22"/>
-                <w:szCs w:val="22"/>
-              </w:rPr>
-              <w:t>5948</w:t>
-            </w:r>
-            <w:r>
-              <w:rPr>
-                <w:sz w:val="22"/>
-                <w:szCs w:val="22"/>
-                <w:lang w:val="en-IE"/>
-              </w:rPr>
-              <w:t>)</w:t>
-            </w:r>
-            <w:r>
-              <w:rPr>
-                <w:rFonts w:eastAsiaTheme="minorHAnsi"/>
-                <w:lang w:val="en-IE"/>
-              </w:rPr>
-              <w:t xml:space="preserve"> </w:t>
-            </w:r>
-          </w:p>
-        </w:tc>
-      </w:tr>
-      <w:tr>
-        <w:tc>
-          <w:tcPr>
-            <w:tcW w:w="2295" w:type="dxa"/>
-          </w:tcPr>
-          <w:p>
-            <w:pPr>
-              <w:rPr>
-                <w:sz w:val="22"/>
-                <w:szCs w:val="22"/>
-              </w:rPr>
-            </w:pPr>
-            <w:r>
-              <w:rPr>
-                <w:sz w:val="22"/>
-                <w:szCs w:val="22"/>
-              </w:rPr>
-              <w:t>Manuscript</w:t>
-            </w:r>
-          </w:p>
-        </w:tc>
-        <w:tc>
-          <w:tcPr>
-            <w:tcW w:w="7311" w:type="dxa"/>
-          </w:tcPr>
-          <w:p>
-            <w:pPr>
-              <w:rPr>
-                <w:rFonts w:ascii="Times New Roman" w:hAnsi="Times New Roman" w:cs="Times New Roman"/>
-                <w:sz w:val="22"/>
-                <w:szCs w:val="22"/>
-              </w:rPr>
-            </w:pPr>
-            <w:r>
-              <w:rPr>
-                <w:rFonts w:ascii="Times New Roman" w:hAnsi="Times New Roman" w:cs="Times New Roman"/>
-                <w:sz w:val="22"/>
-                <w:szCs w:val="22"/>
-              </w:rPr>
-              <w:t>Consisting of the cover letter, the RSER Author Checklist, and the paper.</w:t>
-            </w:r>
-          </w:p>
-        </w:tc>
-      </w:tr>
-      <w:tr>
-        <w:tc>
-          <w:tcPr>
-            <w:tcW w:w="2295" w:type="dxa"/>
-          </w:tcPr>
-          <w:p>
-            <w:pPr>
-              <w:rPr>
-                <w:sz w:val="22"/>
-                <w:szCs w:val="22"/>
-              </w:rPr>
-            </w:pPr>
-            <w:r>
-              <w:rPr>
-                <w:sz w:val="22"/>
-                <w:szCs w:val="22"/>
-              </w:rPr>
-              <w:t>Cover letter</w:t>
-            </w:r>
-          </w:p>
-        </w:tc>
-        <w:tc>
-          <w:tcPr>
-            <w:tcW w:w="7311" w:type="dxa"/>
-          </w:tcPr>
-          <w:p>
-            <w:pPr>
-              <w:rPr>
-                <w:sz w:val="22"/>
-                <w:szCs w:val="22"/>
-              </w:rPr>
-            </w:pPr>
-            <w:r>
-              <w:rPr>
-                <w:sz w:val="22"/>
-                <w:szCs w:val="22"/>
-              </w:rPr>
-              <w:t>Included and addressed to the editors</w:t>
-            </w:r>
-            <w:r>
-              <w:rPr>
-                <w:sz w:val="22"/>
-                <w:szCs w:val="22"/>
-              </w:rPr>
-              <w:t>. Includes the following information:</w:t>
-            </w:r>
-          </w:p>
-          <w:p>
-            <w:pPr>
-              <w:pStyle w:val="ListParagraph"/>
-              <w:numPr>
-                <w:ilvl w:val="0"/>
-                <w:numId w:val="16"/>
-              </w:numPr>
-              <w:rPr>
-                <w:sz w:val="22"/>
-                <w:szCs w:val="22"/>
-                <w:lang w:val="en-IE"/>
-              </w:rPr>
-            </w:pPr>
-            <w:r>
-              <w:rPr>
-                <w:sz w:val="22"/>
-                <w:szCs w:val="22"/>
-                <w:lang w:val="en-IE"/>
-              </w:rPr>
-              <w:t>Title paper, key findings and why novel and meets the journal scope,</w:t>
-            </w:r>
-          </w:p>
-          <w:p>
-            <w:pPr>
-              <w:pStyle w:val="ListParagraph"/>
-              <w:numPr>
-                <w:ilvl w:val="0"/>
-                <w:numId w:val="16"/>
-              </w:numPr>
-              <w:rPr>
-                <w:sz w:val="22"/>
-                <w:szCs w:val="22"/>
-                <w:lang w:val="en-IE"/>
-              </w:rPr>
-            </w:pPr>
-            <w:r>
-              <w:rPr>
-                <w:sz w:val="22"/>
-                <w:szCs w:val="22"/>
-                <w:lang w:val="en-IE"/>
-              </w:rPr>
-              <w:t xml:space="preserve">Article type and if relates to a conference special issue. </w:t>
-            </w:r>
-          </w:p>
-          <w:p>
-            <w:pPr>
-              <w:pStyle w:val="ListParagraph"/>
-              <w:numPr>
-                <w:ilvl w:val="0"/>
-                <w:numId w:val="16"/>
-              </w:numPr>
-              <w:rPr>
-                <w:sz w:val="22"/>
-                <w:szCs w:val="22"/>
-                <w:lang w:val="en-IE"/>
-              </w:rPr>
-            </w:pPr>
-            <w:r>
-              <w:rPr>
-                <w:sz w:val="22"/>
-                <w:szCs w:val="22"/>
-                <w:lang w:val="en-IE"/>
-              </w:rPr>
-              <w:t>Any details relating to elements of the work already published as a Preprint/Archiv/Working paper/conference paper etc. or as a thesis or other with a precise explanation,</w:t>
-            </w:r>
-          </w:p>
-          <w:p>
-            <w:pPr>
-              <w:pStyle w:val="ListParagraph"/>
-              <w:numPr>
-                <w:ilvl w:val="0"/>
-                <w:numId w:val="16"/>
-              </w:numPr>
-              <w:rPr>
-                <w:sz w:val="22"/>
-                <w:szCs w:val="22"/>
-                <w:lang w:val="en-IE"/>
-              </w:rPr>
-            </w:pPr>
-            <w:r>
-              <w:rPr>
-                <w:sz w:val="22"/>
-                <w:szCs w:val="22"/>
-                <w:lang w:val="en-IE"/>
-              </w:rPr>
-              <w:t>Any details of funding agencies etc.,</w:t>
-            </w:r>
-          </w:p>
-          <w:p>
-            <w:pPr>
-              <w:pStyle w:val="ListParagraph"/>
-              <w:numPr>
-                <w:ilvl w:val="0"/>
-                <w:numId w:val="16"/>
-              </w:numPr>
-              <w:rPr>
-                <w:sz w:val="22"/>
-                <w:szCs w:val="22"/>
-                <w:lang w:val="en-IE"/>
-              </w:rPr>
-            </w:pPr>
-            <w:r>
-              <w:rPr>
-                <w:sz w:val="22"/>
-                <w:szCs w:val="22"/>
-                <w:lang w:val="en-IE"/>
-              </w:rPr>
-              <w:t>Provide a declaration of interest,</w:t>
-            </w:r>
-          </w:p>
-          <w:p>
-            <w:pPr>
-              <w:pStyle w:val="ListParagraph"/>
-              <w:numPr>
-                <w:ilvl w:val="0"/>
-                <w:numId w:val="16"/>
-              </w:numPr>
-              <w:rPr>
-                <w:sz w:val="22"/>
-                <w:szCs w:val="22"/>
-                <w:lang w:val="en-IE"/>
-              </w:rPr>
-            </w:pPr>
-            <w:r>
-              <w:rPr>
-                <w:sz w:val="22"/>
-                <w:szCs w:val="22"/>
-                <w:lang w:val="en-IE"/>
-              </w:rPr>
-              <w:t>List any recommended reviewers,</w:t>
-            </w:r>
-          </w:p>
-          <w:p>
-            <w:pPr>
-              <w:pStyle w:val="ListParagraph"/>
-              <w:numPr>
-                <w:ilvl w:val="0"/>
-                <w:numId w:val="16"/>
-              </w:numPr>
-              <w:rPr>
-                <w:sz w:val="22"/>
-                <w:szCs w:val="22"/>
-                <w:lang w:val="en-IE"/>
-              </w:rPr>
-            </w:pPr>
-            <w:r>
-              <w:rPr>
-                <w:sz w:val="22"/>
-                <w:szCs w:val="22"/>
-                <w:lang w:val="en-IE"/>
-              </w:rPr>
-              <w:t>The corresponding author must sign the Cover letter as the person held responsible for all aspects of the paper during and after the publication process.</w:t>
-            </w:r>
-          </w:p>
-        </w:tc>
-      </w:tr>
-      <w:tr>
-        <w:tc>
-          <w:tcPr>
-            <w:tcW w:w="2295" w:type="dxa"/>
-          </w:tcPr>
-          <w:p>
-            <w:pPr>
-              <w:rPr>
-                <w:sz w:val="22"/>
-                <w:szCs w:val="22"/>
-              </w:rPr>
-            </w:pPr>
-            <w:r>
-              <w:rPr>
-                <w:sz w:val="22"/>
-                <w:szCs w:val="22"/>
-              </w:rPr>
-              <w:t>Layout of paper</w:t>
-            </w:r>
-          </w:p>
-        </w:tc>
-        <w:tc>
-          <w:tcPr>
-            <w:tcW w:w="7311" w:type="dxa"/>
-          </w:tcPr>
-          <w:p>
-            <w:pPr>
-              <w:rPr>
-                <w:sz w:val="22"/>
-                <w:szCs w:val="22"/>
-              </w:rPr>
-            </w:pPr>
-            <w:r>
-              <w:rPr>
-                <w:sz w:val="22"/>
-                <w:szCs w:val="22"/>
-              </w:rPr>
-              <w:t>The elements/headings listed below should appear in the order below in the paper:</w:t>
-            </w:r>
-          </w:p>
-          <w:p>
-            <w:pPr>
-              <w:pStyle w:val="ListParagraph"/>
-              <w:numPr>
-                <w:ilvl w:val="0"/>
-                <w:numId w:val="17"/>
-              </w:numPr>
-              <w:rPr>
-                <w:sz w:val="22"/>
-                <w:szCs w:val="22"/>
-                <w:lang w:val="en-IE"/>
-              </w:rPr>
-            </w:pPr>
-            <w:r>
-              <w:rPr>
-                <w:sz w:val="22"/>
-                <w:szCs w:val="22"/>
-                <w:lang w:val="en-IE"/>
-              </w:rPr>
-              <w:t>Title</w:t>
-            </w:r>
-          </w:p>
-          <w:p>
-            <w:pPr>
-              <w:pStyle w:val="ListParagraph"/>
-              <w:numPr>
-                <w:ilvl w:val="0"/>
-                <w:numId w:val="17"/>
-              </w:numPr>
-              <w:rPr>
-                <w:sz w:val="22"/>
-                <w:szCs w:val="22"/>
-                <w:lang w:val="en-IE"/>
-              </w:rPr>
-            </w:pPr>
-            <w:r>
-              <w:rPr>
-                <w:sz w:val="22"/>
-                <w:szCs w:val="22"/>
-                <w:lang w:val="en-IE"/>
-              </w:rPr>
-              <w:t>Author details</w:t>
-            </w:r>
-          </w:p>
-          <w:p>
-            <w:pPr>
-              <w:pStyle w:val="ListParagraph"/>
-              <w:numPr>
-                <w:ilvl w:val="0"/>
-                <w:numId w:val="17"/>
-              </w:numPr>
-              <w:rPr>
-                <w:sz w:val="22"/>
-                <w:szCs w:val="22"/>
-                <w:lang w:val="en-IE"/>
-              </w:rPr>
-            </w:pPr>
-            <w:r>
-              <w:rPr>
-                <w:sz w:val="22"/>
-                <w:szCs w:val="22"/>
-                <w:lang w:val="en-IE"/>
-              </w:rPr>
-              <w:t>Abstract</w:t>
-            </w:r>
-          </w:p>
-          <w:p>
-            <w:pPr>
-              <w:pStyle w:val="ListParagraph"/>
-              <w:numPr>
-                <w:ilvl w:val="0"/>
-                <w:numId w:val="17"/>
-              </w:numPr>
-              <w:rPr>
-                <w:sz w:val="22"/>
-                <w:szCs w:val="22"/>
-                <w:lang w:val="en-IE"/>
-              </w:rPr>
-            </w:pPr>
-            <w:r>
-              <w:rPr>
-                <w:sz w:val="22"/>
-                <w:szCs w:val="22"/>
-                <w:lang w:val="en-IE"/>
-              </w:rPr>
-              <w:t>Highlights</w:t>
-            </w:r>
-          </w:p>
-          <w:p>
-            <w:pPr>
-              <w:pStyle w:val="ListParagraph"/>
-              <w:numPr>
-                <w:ilvl w:val="0"/>
-                <w:numId w:val="17"/>
-              </w:numPr>
-              <w:rPr>
-                <w:sz w:val="22"/>
-                <w:szCs w:val="22"/>
-                <w:lang w:val="en-IE"/>
-              </w:rPr>
-            </w:pPr>
-            <w:r>
-              <w:rPr>
-                <w:sz w:val="22"/>
-                <w:szCs w:val="22"/>
-                <w:lang w:val="en-IE"/>
-              </w:rPr>
-              <w:t>Keywords</w:t>
-            </w:r>
-          </w:p>
-          <w:p>
-            <w:pPr>
-              <w:pStyle w:val="ListParagraph"/>
-              <w:numPr>
-                <w:ilvl w:val="0"/>
-                <w:numId w:val="17"/>
-              </w:numPr>
-              <w:rPr>
-                <w:sz w:val="22"/>
-                <w:szCs w:val="22"/>
-                <w:lang w:val="en-IE"/>
-              </w:rPr>
-            </w:pPr>
-            <w:r>
-              <w:rPr>
-                <w:sz w:val="22"/>
-                <w:szCs w:val="22"/>
-                <w:lang w:val="en-IE"/>
-              </w:rPr>
-              <w:t>Word Count</w:t>
-            </w:r>
-          </w:p>
-          <w:p>
-            <w:pPr>
-              <w:pStyle w:val="ListParagraph"/>
-              <w:numPr>
-                <w:ilvl w:val="0"/>
-                <w:numId w:val="17"/>
-              </w:numPr>
-              <w:rPr>
-                <w:sz w:val="22"/>
-                <w:szCs w:val="22"/>
-                <w:lang w:val="en-IE"/>
-              </w:rPr>
-            </w:pPr>
-            <w:r>
-              <w:rPr>
-                <w:sz w:val="22"/>
-                <w:szCs w:val="22"/>
-                <w:lang w:val="en-IE"/>
-              </w:rPr>
-              <w:t>List of abbreviations including units and nomenclature</w:t>
-            </w:r>
-          </w:p>
-          <w:p>
-            <w:pPr>
-              <w:pStyle w:val="ListParagraph"/>
-              <w:numPr>
-                <w:ilvl w:val="0"/>
-                <w:numId w:val="17"/>
-              </w:numPr>
-              <w:rPr>
-                <w:sz w:val="22"/>
-                <w:szCs w:val="22"/>
-                <w:lang w:val="en-IE"/>
-              </w:rPr>
-            </w:pPr>
-            <w:r>
-              <w:rPr>
-                <w:sz w:val="22"/>
-                <w:szCs w:val="22"/>
-                <w:lang w:val="en-IE"/>
-              </w:rPr>
-              <w:t>1.0 Introduction</w:t>
-            </w:r>
-          </w:p>
-          <w:p>
-            <w:pPr>
-              <w:pStyle w:val="ListParagraph"/>
-              <w:numPr>
-                <w:ilvl w:val="0"/>
-                <w:numId w:val="17"/>
-              </w:numPr>
-              <w:rPr>
-                <w:sz w:val="22"/>
-                <w:szCs w:val="22"/>
-                <w:lang w:val="en-IE"/>
-              </w:rPr>
-            </w:pPr>
-            <w:r>
-              <w:rPr>
-                <w:sz w:val="22"/>
-                <w:szCs w:val="22"/>
-                <w:lang w:val="en-IE"/>
-              </w:rPr>
-              <w:t>2.0 Material and methods</w:t>
-            </w:r>
-          </w:p>
-          <w:p>
-            <w:pPr>
-              <w:pStyle w:val="ListParagraph"/>
-              <w:numPr>
-                <w:ilvl w:val="0"/>
-                <w:numId w:val="17"/>
-              </w:numPr>
-              <w:rPr>
-                <w:sz w:val="22"/>
-                <w:szCs w:val="22"/>
-                <w:lang w:val="en-IE"/>
-              </w:rPr>
-            </w:pPr>
-            <w:r>
-              <w:rPr>
-                <w:sz w:val="22"/>
-                <w:szCs w:val="22"/>
-                <w:lang w:val="en-IE"/>
-              </w:rPr>
-              <w:t>3.0 Theory/calculation</w:t>
-            </w:r>
-          </w:p>
-          <w:p>
-            <w:pPr>
-              <w:pStyle w:val="ListParagraph"/>
-              <w:numPr>
-                <w:ilvl w:val="0"/>
-                <w:numId w:val="17"/>
-              </w:numPr>
-              <w:rPr>
-                <w:sz w:val="22"/>
-                <w:szCs w:val="22"/>
-                <w:lang w:val="en-IE"/>
-              </w:rPr>
-            </w:pPr>
-            <w:r>
-              <w:rPr>
-                <w:sz w:val="22"/>
-                <w:szCs w:val="22"/>
-                <w:lang w:val="en-IE"/>
-              </w:rPr>
-              <w:t>4.0 Results</w:t>
-            </w:r>
-          </w:p>
-          <w:p>
-            <w:pPr>
-              <w:pStyle w:val="ListParagraph"/>
-              <w:numPr>
-                <w:ilvl w:val="0"/>
-                <w:numId w:val="17"/>
-              </w:numPr>
-              <w:rPr>
-                <w:sz w:val="22"/>
-                <w:szCs w:val="22"/>
-                <w:lang w:val="en-IE"/>
-              </w:rPr>
-            </w:pPr>
-            <w:r>
-              <w:rPr>
-                <w:sz w:val="22"/>
-                <w:szCs w:val="22"/>
-                <w:lang w:val="en-IE"/>
-              </w:rPr>
-              <w:t>5.0 Discussion</w:t>
-            </w:r>
-          </w:p>
-          <w:p>
-            <w:pPr>
-              <w:pStyle w:val="ListParagraph"/>
-              <w:numPr>
-                <w:ilvl w:val="0"/>
-                <w:numId w:val="17"/>
-              </w:numPr>
-              <w:rPr>
-                <w:sz w:val="22"/>
-                <w:szCs w:val="22"/>
-                <w:lang w:val="en-IE"/>
-              </w:rPr>
-            </w:pPr>
-            <w:r>
-              <w:rPr>
-                <w:sz w:val="22"/>
-                <w:szCs w:val="22"/>
-                <w:lang w:val="en-IE"/>
-              </w:rPr>
-              <w:t>6.0 Conclusion</w:t>
-            </w:r>
-          </w:p>
-          <w:p>
-            <w:pPr>
-              <w:pStyle w:val="ListParagraph"/>
-              <w:numPr>
-                <w:ilvl w:val="0"/>
-                <w:numId w:val="17"/>
-              </w:numPr>
-              <w:rPr>
-                <w:sz w:val="22"/>
-                <w:szCs w:val="22"/>
-                <w:lang w:val="en-IE"/>
-              </w:rPr>
-            </w:pPr>
-            <w:r>
-              <w:rPr>
-                <w:sz w:val="22"/>
-                <w:szCs w:val="22"/>
-                <w:lang w:val="en-IE"/>
-              </w:rPr>
-              <w:t>Acknowledgements</w:t>
-            </w:r>
-          </w:p>
-          <w:p>
-            <w:pPr>
-              <w:pStyle w:val="ListParagraph"/>
-              <w:numPr>
-                <w:ilvl w:val="0"/>
-                <w:numId w:val="17"/>
-              </w:numPr>
-              <w:rPr>
-                <w:sz w:val="22"/>
-                <w:szCs w:val="22"/>
-                <w:lang w:val="en-IE"/>
-              </w:rPr>
-            </w:pPr>
-            <w:r>
-              <w:rPr>
-                <w:sz w:val="22"/>
-                <w:szCs w:val="22"/>
-                <w:lang w:val="en-IE"/>
-              </w:rPr>
-              <w:t>List of References</w:t>
-            </w:r>
-          </w:p>
-        </w:tc>
-      </w:tr>
-      <w:tr>
-        <w:tc>
-          <w:tcPr>
-            <w:tcW w:w="2295" w:type="dxa"/>
-          </w:tcPr>
-          <w:p>
-            <w:pPr>
-              <w:rPr>
-                <w:sz w:val="22"/>
-                <w:szCs w:val="22"/>
-              </w:rPr>
-            </w:pPr>
-            <w:r>
-              <w:rPr>
-                <w:sz w:val="22"/>
-                <w:szCs w:val="22"/>
-              </w:rPr>
-              <w:t>English, grammar and syntax</w:t>
-            </w:r>
-          </w:p>
-        </w:tc>
-        <w:tc>
-          <w:tcPr>
-            <w:tcW w:w="7311" w:type="dxa"/>
-          </w:tcPr>
-          <w:p>
-            <w:pPr>
-              <w:rPr>
-                <w:sz w:val="22"/>
-                <w:szCs w:val="22"/>
-              </w:rPr>
-            </w:pPr>
-            <w:r>
-              <w:rPr>
-                <w:sz w:val="22"/>
-                <w:szCs w:val="22"/>
-              </w:rPr>
-              <w:t>State checked- yes</w:t>
-            </w:r>
-          </w:p>
-        </w:tc>
-      </w:tr>
-      <w:tr>
-        <w:tc>
-          <w:tcPr>
-            <w:tcW w:w="2295" w:type="dxa"/>
-          </w:tcPr>
-          <w:p>
-            <w:pPr>
-              <w:rPr>
-                <w:sz w:val="22"/>
-                <w:szCs w:val="22"/>
-              </w:rPr>
-            </w:pPr>
-            <w:r>
-              <w:rPr>
-                <w:sz w:val="22"/>
-                <w:szCs w:val="22"/>
-              </w:rPr>
-              <w:t>Title</w:t>
-            </w:r>
-          </w:p>
-        </w:tc>
-        <w:tc>
-          <w:tcPr>
-            <w:tcW w:w="7311" w:type="dxa"/>
-          </w:tcPr>
-          <w:p>
-            <w:pPr>
-              <w:rPr>
-                <w:sz w:val="22"/>
-                <w:szCs w:val="22"/>
-              </w:rPr>
-            </w:pPr>
-            <w:r>
-              <w:rPr>
-                <w:sz w:val="22"/>
-                <w:szCs w:val="22"/>
-              </w:rPr>
-              <w:t>State checked and adhered to GFA</w:t>
-            </w:r>
-            <w:r>
-              <w:rPr>
-                <w:sz w:val="22"/>
-                <w:szCs w:val="22"/>
-              </w:rPr>
-              <w:t>- yes</w:t>
-            </w:r>
-          </w:p>
-        </w:tc>
-      </w:tr>
-      <w:tr>
-        <w:tc>
-          <w:tcPr>
-            <w:tcW w:w="2295" w:type="dxa"/>
-          </w:tcPr>
-          <w:p>
-            <w:pPr>
-              <w:rPr>
-                <w:sz w:val="22"/>
-                <w:szCs w:val="22"/>
-              </w:rPr>
-            </w:pPr>
-            <w:r>
-              <w:rPr>
-                <w:sz w:val="22"/>
-                <w:szCs w:val="22"/>
-              </w:rPr>
-              <w:t>Author names and affiliations</w:t>
-            </w:r>
-          </w:p>
-        </w:tc>
-        <w:tc>
-          <w:tcPr>
-            <w:tcW w:w="7311" w:type="dxa"/>
-          </w:tcPr>
-          <w:p>
-            <w:pPr>
-              <w:rPr>
-                <w:sz w:val="22"/>
-                <w:szCs w:val="22"/>
-              </w:rPr>
-            </w:pPr>
-            <w:r>
-              <w:rPr>
-                <w:sz w:val="22"/>
-                <w:szCs w:val="22"/>
-              </w:rPr>
-              <w:t>S</w:t>
-            </w:r>
-            <w:r>
-              <w:rPr>
-                <w:sz w:val="22"/>
-                <w:szCs w:val="22"/>
-              </w:rPr>
-              <w:t>tate checked and adhered to GFA- yes</w:t>
-            </w:r>
-          </w:p>
-        </w:tc>
-      </w:tr>
-      <w:tr>
-        <w:tc>
-          <w:tcPr>
-            <w:tcW w:w="2295" w:type="dxa"/>
-          </w:tcPr>
-          <w:p>
-            <w:pPr>
-              <w:rPr>
-                <w:sz w:val="22"/>
-                <w:szCs w:val="22"/>
-              </w:rPr>
-            </w:pPr>
-            <w:r>
-              <w:rPr>
-                <w:sz w:val="22"/>
-                <w:szCs w:val="22"/>
-              </w:rPr>
-              <w:t xml:space="preserve">Corresponding </w:t>
-            </w:r>
-            <w:r>
-              <w:rPr>
-                <w:sz w:val="22"/>
-                <w:szCs w:val="22"/>
-              </w:rPr>
-              <w:lastRenderedPageBreak/>
-              <w:t>author</w:t>
-            </w:r>
-          </w:p>
-        </w:tc>
-        <w:tc>
-          <w:tcPr>
-            <w:tcW w:w="7311" w:type="dxa"/>
-          </w:tcPr>
-          <w:p>
-            <w:pPr>
-              <w:rPr>
-                <w:sz w:val="22"/>
-                <w:szCs w:val="22"/>
-              </w:rPr>
-            </w:pPr>
-            <w:r>
-              <w:rPr>
-                <w:sz w:val="22"/>
-                <w:szCs w:val="22"/>
-              </w:rPr>
-              <w:lastRenderedPageBreak/>
-              <w:t>Done</w:t>
-            </w:r>
-          </w:p>
-        </w:tc>
-      </w:tr>
-      <w:tr>
-        <w:tc>
-          <w:tcPr>
-            <w:tcW w:w="2295" w:type="dxa"/>
-          </w:tcPr>
-          <w:p>
-            <w:pPr>
-              <w:rPr>
-                <w:sz w:val="22"/>
-                <w:szCs w:val="22"/>
-              </w:rPr>
-            </w:pPr>
-            <w:r>
-              <w:rPr>
-                <w:sz w:val="22"/>
-                <w:szCs w:val="22"/>
-              </w:rPr>
-              <w:lastRenderedPageBreak/>
-              <w:t>Highlights</w:t>
-            </w:r>
-          </w:p>
-        </w:tc>
-        <w:tc>
-          <w:tcPr>
-            <w:tcW w:w="7311" w:type="dxa"/>
-          </w:tcPr>
-          <w:p>
-            <w:pPr>
-              <w:rPr>
-                <w:sz w:val="22"/>
-                <w:szCs w:val="22"/>
-              </w:rPr>
-            </w:pPr>
-            <w:r>
-              <w:rPr>
-                <w:sz w:val="22"/>
-                <w:szCs w:val="22"/>
-              </w:rPr>
-              <w:t>Inserted in this article as well as uploaded as a separate file</w:t>
-            </w:r>
-          </w:p>
-        </w:tc>
-      </w:tr>
-      <w:tr>
-        <w:tc>
-          <w:tcPr>
-            <w:tcW w:w="2295" w:type="dxa"/>
-          </w:tcPr>
-          <w:p>
-            <w:pPr>
-              <w:rPr>
-                <w:sz w:val="22"/>
-                <w:szCs w:val="22"/>
-              </w:rPr>
-            </w:pPr>
-            <w:r>
-              <w:rPr>
-                <w:sz w:val="22"/>
-                <w:szCs w:val="22"/>
-              </w:rPr>
-              <w:t>Graphical abstract</w:t>
-            </w:r>
-          </w:p>
-        </w:tc>
-        <w:tc>
-          <w:tcPr>
-            <w:tcW w:w="7311" w:type="dxa"/>
-          </w:tcPr>
-          <w:p>
-            <w:pPr>
-              <w:rPr>
-                <w:sz w:val="22"/>
-                <w:szCs w:val="22"/>
-              </w:rPr>
-            </w:pPr>
-            <w:r>
-              <w:rPr>
-                <w:sz w:val="22"/>
-                <w:szCs w:val="22"/>
-              </w:rPr>
-              <w:t>Not attached</w:t>
-            </w:r>
-          </w:p>
-        </w:tc>
-      </w:tr>
-      <w:tr>
-        <w:tc>
-          <w:tcPr>
-            <w:tcW w:w="2295" w:type="dxa"/>
-          </w:tcPr>
-          <w:p>
-            <w:pPr>
-              <w:rPr>
-                <w:sz w:val="22"/>
-                <w:szCs w:val="22"/>
-              </w:rPr>
-            </w:pPr>
-            <w:r>
-              <w:rPr>
-                <w:sz w:val="22"/>
-                <w:szCs w:val="22"/>
-              </w:rPr>
-              <w:t>Copyright</w:t>
-            </w:r>
-          </w:p>
-        </w:tc>
-        <w:tc>
-          <w:tcPr>
-            <w:tcW w:w="7311" w:type="dxa"/>
-          </w:tcPr>
-          <w:p>
-            <w:pPr>
-              <w:rPr>
-                <w:sz w:val="22"/>
-                <w:szCs w:val="22"/>
-              </w:rPr>
-            </w:pPr>
-            <w:r>
-              <w:rPr>
-                <w:sz w:val="22"/>
-                <w:szCs w:val="22"/>
-              </w:rPr>
-              <w:t>State chec</w:t>
-            </w:r>
-            <w:r>
-              <w:rPr>
-                <w:sz w:val="22"/>
-                <w:szCs w:val="22"/>
-              </w:rPr>
-              <w:t>ked and adhered to GFA yes.</w:t>
-            </w:r>
-          </w:p>
-          <w:p>
-            <w:pPr>
-              <w:rPr>
-                <w:sz w:val="22"/>
-                <w:szCs w:val="22"/>
-              </w:rPr>
-            </w:pPr>
-          </w:p>
-        </w:tc>
-      </w:tr>
-      <w:tr>
-        <w:tc>
-          <w:tcPr>
-            <w:tcW w:w="2295" w:type="dxa"/>
-          </w:tcPr>
-          <w:p>
-            <w:pPr>
-              <w:rPr>
-                <w:sz w:val="22"/>
-                <w:szCs w:val="22"/>
-              </w:rPr>
-            </w:pPr>
-            <w:r>
-              <w:rPr>
-                <w:sz w:val="22"/>
-                <w:szCs w:val="22"/>
-              </w:rPr>
-              <w:t>Referencing style</w:t>
-            </w:r>
-          </w:p>
-        </w:tc>
-        <w:tc>
-          <w:tcPr>
-            <w:tcW w:w="7311" w:type="dxa"/>
-          </w:tcPr>
-          <w:p>
-            <w:pPr>
-              <w:rPr>
-                <w:sz w:val="22"/>
-                <w:szCs w:val="22"/>
-              </w:rPr>
-            </w:pPr>
-            <w:r>
-              <w:rPr>
-                <w:sz w:val="22"/>
-                <w:szCs w:val="22"/>
-              </w:rPr>
-              <w:t>State checked and adhered to</w:t>
-            </w:r>
-            <w:r>
-              <w:rPr>
-                <w:sz w:val="22"/>
-                <w:szCs w:val="22"/>
-              </w:rPr>
-              <w:t xml:space="preserve"> RSER preferred style- yes</w:t>
-            </w:r>
-            <w:r>
-              <w:rPr>
-                <w:sz w:val="22"/>
-                <w:szCs w:val="22"/>
-              </w:rPr>
-              <w:t>.</w:t>
-            </w:r>
-          </w:p>
-        </w:tc>
-      </w:tr>
-      <w:tr>
-        <w:tc>
-          <w:tcPr>
-            <w:tcW w:w="2295" w:type="dxa"/>
-          </w:tcPr>
-          <w:p>
-            <w:pPr>
-              <w:rPr>
-                <w:sz w:val="22"/>
-                <w:szCs w:val="22"/>
-              </w:rPr>
-            </w:pPr>
-            <w:r>
-              <w:rPr>
-                <w:sz w:val="22"/>
-                <w:szCs w:val="22"/>
-              </w:rPr>
-              <w:t>Single column</w:t>
-            </w:r>
-          </w:p>
-        </w:tc>
-        <w:tc>
-          <w:tcPr>
-            <w:tcW w:w="7311" w:type="dxa"/>
-          </w:tcPr>
-          <w:p>
-            <w:pPr>
-              <w:rPr>
-                <w:sz w:val="22"/>
-                <w:szCs w:val="22"/>
-              </w:rPr>
-            </w:pPr>
-            <w:r>
-              <w:rPr>
-                <w:sz w:val="22"/>
-                <w:szCs w:val="22"/>
-              </w:rPr>
-              <w:t>State chec</w:t>
-            </w:r>
-            <w:r>
-              <w:rPr>
-                <w:sz w:val="22"/>
-                <w:szCs w:val="22"/>
-              </w:rPr>
-              <w:t>ked and adhered to GFA- yes</w:t>
-            </w:r>
-          </w:p>
-        </w:tc>
-      </w:tr>
-      <w:tr>
-        <w:tc>
-          <w:tcPr>
-            <w:tcW w:w="2295" w:type="dxa"/>
-          </w:tcPr>
-          <w:p>
-            <w:pPr>
-              <w:rPr>
-                <w:sz w:val="22"/>
-                <w:szCs w:val="22"/>
-              </w:rPr>
-            </w:pPr>
-            <w:r>
-              <w:rPr>
-                <w:sz w:val="22"/>
-                <w:szCs w:val="22"/>
-              </w:rPr>
-              <w:t>Logos/emblems etc.</w:t>
-            </w:r>
-          </w:p>
-        </w:tc>
-        <w:tc>
-          <w:tcPr>
-            <w:tcW w:w="7311" w:type="dxa"/>
-          </w:tcPr>
-          <w:p>
-            <w:pPr>
-              <w:rPr>
-                <w:sz w:val="22"/>
-                <w:szCs w:val="22"/>
-              </w:rPr>
-            </w:pPr>
-            <w:r>
-              <w:rPr>
-                <w:sz w:val="22"/>
-                <w:szCs w:val="22"/>
-              </w:rPr>
-              <w:t>State chec</w:t>
-            </w:r>
-            <w:r>
-              <w:rPr>
-                <w:sz w:val="22"/>
-                <w:szCs w:val="22"/>
-              </w:rPr>
-              <w:t>ked and adhered to GFA yes</w:t>
-            </w:r>
-            <w:r>
-              <w:rPr>
-                <w:sz w:val="22"/>
-                <w:szCs w:val="22"/>
-              </w:rPr>
-              <w:t>.</w:t>
-            </w:r>
-            <w:r>
-              <w:rPr>
-                <w:sz w:val="22"/>
-                <w:szCs w:val="22"/>
-              </w:rPr>
-              <w:t xml:space="preserve"> (No logos used)</w:t>
-            </w:r>
-          </w:p>
-        </w:tc>
-      </w:tr>
-      <w:tr>
-        <w:tc>
-          <w:tcPr>
-            <w:tcW w:w="2295" w:type="dxa"/>
-          </w:tcPr>
-          <w:p>
-            <w:pPr>
-              <w:rPr>
-                <w:sz w:val="22"/>
-                <w:szCs w:val="22"/>
-              </w:rPr>
-            </w:pPr>
-            <w:r>
-              <w:rPr>
-                <w:sz w:val="22"/>
-                <w:szCs w:val="22"/>
-              </w:rPr>
-              <w:t>Embed graphs, tables and figures/other images in the main body of the article</w:t>
-            </w:r>
-          </w:p>
-        </w:tc>
-        <w:tc>
-          <w:tcPr>
-            <w:tcW w:w="7311" w:type="dxa"/>
-          </w:tcPr>
-          <w:p>
-            <w:pPr>
-              <w:rPr>
-                <w:sz w:val="22"/>
-                <w:szCs w:val="22"/>
-              </w:rPr>
-            </w:pPr>
-            <w:r>
-              <w:rPr>
-                <w:sz w:val="22"/>
-                <w:szCs w:val="22"/>
-              </w:rPr>
-              <w:t>State chec</w:t>
-            </w:r>
-            <w:r>
-              <w:rPr>
-                <w:sz w:val="22"/>
-                <w:szCs w:val="22"/>
-              </w:rPr>
-              <w:t>ked and adhered to GFA yes</w:t>
-            </w:r>
-            <w:r>
-              <w:rPr>
-                <w:sz w:val="22"/>
-                <w:szCs w:val="22"/>
-              </w:rPr>
-              <w:t>.</w:t>
-            </w:r>
-          </w:p>
-        </w:tc>
-      </w:tr>
-      <w:tr>
-        <w:tc>
-          <w:tcPr>
-            <w:tcW w:w="2295" w:type="dxa"/>
-          </w:tcPr>
-          <w:p>
-            <w:pPr>
-              <w:rPr>
-                <w:sz w:val="22"/>
-                <w:szCs w:val="22"/>
-              </w:rPr>
-            </w:pPr>
-            <w:r>
-              <w:rPr>
-                <w:sz w:val="22"/>
-                <w:szCs w:val="22"/>
-              </w:rPr>
-              <w:t xml:space="preserve">Figures/Graphs/other images </w:t>
-            </w:r>
-          </w:p>
-        </w:tc>
-        <w:tc>
-          <w:tcPr>
-            <w:tcW w:w="7311" w:type="dxa"/>
-          </w:tcPr>
-          <w:p>
-            <w:pPr>
-              <w:rPr>
-                <w:sz w:val="22"/>
-                <w:szCs w:val="22"/>
-              </w:rPr>
-            </w:pPr>
-            <w:r>
-              <w:rPr>
-                <w:sz w:val="22"/>
-                <w:szCs w:val="22"/>
-              </w:rPr>
-              <w:t>State ch</w:t>
-            </w:r>
-            <w:r>
-              <w:rPr>
-                <w:sz w:val="22"/>
-                <w:szCs w:val="22"/>
-              </w:rPr>
-              <w:t>ecked and adhered to GFA yes</w:t>
-            </w:r>
-            <w:r>
-              <w:rPr>
-                <w:sz w:val="22"/>
-                <w:szCs w:val="22"/>
-              </w:rPr>
-              <w:t xml:space="preserve">. </w:t>
-            </w:r>
-          </w:p>
-          <w:p>
-            <w:pPr>
-              <w:rPr>
-                <w:sz w:val="22"/>
-                <w:szCs w:val="22"/>
-              </w:rPr>
-            </w:pPr>
-          </w:p>
-        </w:tc>
-      </w:tr>
-      <w:tr>
-        <w:tc>
-          <w:tcPr>
-            <w:tcW w:w="2295" w:type="dxa"/>
-          </w:tcPr>
-          <w:p>
-            <w:pPr>
-              <w:rPr>
-                <w:sz w:val="22"/>
-                <w:szCs w:val="22"/>
-              </w:rPr>
-            </w:pPr>
-            <w:r>
-              <w:rPr>
-                <w:sz w:val="22"/>
-                <w:szCs w:val="22"/>
-              </w:rPr>
-              <w:t>Tables</w:t>
-            </w:r>
-          </w:p>
-        </w:tc>
-        <w:tc>
-          <w:tcPr>
-            <w:tcW w:w="7311" w:type="dxa"/>
-          </w:tcPr>
-          <w:p>
-            <w:pPr>
-              <w:rPr>
-                <w:sz w:val="22"/>
-                <w:szCs w:val="22"/>
-              </w:rPr>
-            </w:pPr>
-            <w:r>
-              <w:rPr>
-                <w:sz w:val="22"/>
-                <w:szCs w:val="22"/>
-              </w:rPr>
-              <w:t>State chec</w:t>
-            </w:r>
-            <w:r>
-              <w:rPr>
-                <w:sz w:val="22"/>
-                <w:szCs w:val="22"/>
-              </w:rPr>
-              <w:t>ked and adhered to GFA yes</w:t>
-            </w:r>
-            <w:r>
-              <w:rPr>
-                <w:sz w:val="22"/>
-                <w:szCs w:val="22"/>
-              </w:rPr>
-              <w:t>.</w:t>
-            </w:r>
-          </w:p>
-        </w:tc>
-      </w:tr>
-      <w:tr>
-        <w:tc>
-          <w:tcPr>
-            <w:tcW w:w="2295" w:type="dxa"/>
-          </w:tcPr>
-          <w:p>
-            <w:pPr>
-              <w:rPr>
-                <w:sz w:val="22"/>
-                <w:szCs w:val="22"/>
-              </w:rPr>
-            </w:pPr>
-            <w:r>
-              <w:rPr>
-                <w:sz w:val="22"/>
-                <w:szCs w:val="22"/>
-              </w:rPr>
-              <w:t>Line numbering</w:t>
-            </w:r>
-          </w:p>
-        </w:tc>
-        <w:tc>
-          <w:tcPr>
-            <w:tcW w:w="7311" w:type="dxa"/>
-          </w:tcPr>
-          <w:p>
-            <w:pPr>
-              <w:rPr>
-                <w:sz w:val="22"/>
-                <w:szCs w:val="22"/>
-              </w:rPr>
-            </w:pPr>
-            <w:r>
-              <w:rPr>
-                <w:sz w:val="22"/>
-                <w:szCs w:val="22"/>
-              </w:rPr>
-              <w:t>State chec</w:t>
-            </w:r>
-            <w:r>
-              <w:rPr>
-                <w:sz w:val="22"/>
-                <w:szCs w:val="22"/>
-              </w:rPr>
-              <w:t>ked and adhered to GFA yes</w:t>
-            </w:r>
-            <w:r>
-              <w:rPr>
-                <w:sz w:val="22"/>
-                <w:szCs w:val="22"/>
-              </w:rPr>
-              <w:t>.</w:t>
-            </w:r>
-          </w:p>
-        </w:tc>
-      </w:tr>
-      <w:tr>
-        <w:tc>
-          <w:tcPr>
-            <w:tcW w:w="2295" w:type="dxa"/>
-          </w:tcPr>
-          <w:p>
-            <w:pPr>
-              <w:rPr>
-                <w:sz w:val="22"/>
-                <w:szCs w:val="22"/>
-              </w:rPr>
-            </w:pPr>
-            <w:r>
-              <w:rPr>
-                <w:sz w:val="22"/>
-                <w:szCs w:val="22"/>
-              </w:rPr>
-              <w:t>Acknowledgements</w:t>
-            </w:r>
-          </w:p>
-        </w:tc>
-        <w:tc>
-          <w:tcPr>
-            <w:tcW w:w="7311" w:type="dxa"/>
-          </w:tcPr>
-          <w:p>
-            <w:pPr>
-              <w:rPr>
-                <w:sz w:val="22"/>
-                <w:szCs w:val="22"/>
-              </w:rPr>
-            </w:pPr>
-            <w:r>
-              <w:rPr>
-                <w:sz w:val="22"/>
-                <w:szCs w:val="22"/>
-              </w:rPr>
-              <w:t>State read guidance on Acknowledgement</w:t>
-            </w:r>
-            <w:r>
-              <w:rPr>
-                <w:sz w:val="22"/>
-                <w:szCs w:val="22"/>
-              </w:rPr>
-              <w:t>s in GFA and included: yes</w:t>
-            </w:r>
-            <w:r>
-              <w:rPr>
-                <w:sz w:val="22"/>
-                <w:szCs w:val="22"/>
-              </w:rPr>
-              <w:t>.</w:t>
-            </w:r>
-          </w:p>
-        </w:tc>
-      </w:tr>
-      <w:tr>
-        <w:tc>
-          <w:tcPr>
-            <w:tcW w:w="2295" w:type="dxa"/>
-          </w:tcPr>
-          <w:p>
-            <w:pPr>
-              <w:rPr>
-                <w:sz w:val="22"/>
-                <w:szCs w:val="22"/>
-              </w:rPr>
-            </w:pPr>
-            <w:r>
-              <w:rPr>
-                <w:sz w:val="22"/>
-                <w:szCs w:val="22"/>
-              </w:rPr>
-              <w:t>Ethics in Publishing</w:t>
-            </w:r>
-          </w:p>
-        </w:tc>
-        <w:tc>
-          <w:tcPr>
-            <w:tcW w:w="7311" w:type="dxa"/>
-          </w:tcPr>
-          <w:p>
-            <w:pPr>
-              <w:rPr>
-                <w:sz w:val="22"/>
-                <w:szCs w:val="22"/>
-              </w:rPr>
-            </w:pPr>
-            <w:r>
-              <w:rPr>
-                <w:sz w:val="22"/>
-                <w:szCs w:val="22"/>
-              </w:rPr>
-              <w:t>State checked carefully by all the authors named on the paper</w:t>
-            </w:r>
-            <w:r>
-              <w:rPr>
-                <w:sz w:val="22"/>
-                <w:szCs w:val="22"/>
-              </w:rPr>
-              <w:t>: yes</w:t>
-            </w:r>
-            <w:r>
-              <w:rPr>
-                <w:sz w:val="22"/>
-                <w:szCs w:val="22"/>
-              </w:rPr>
-              <w:t>.</w:t>
-            </w:r>
-          </w:p>
-        </w:tc>
-      </w:tr>
-      <w:tr>
-        <w:tc>
-          <w:tcPr>
-            <w:tcW w:w="2295" w:type="dxa"/>
-          </w:tcPr>
-          <w:p>
-            <w:pPr>
-              <w:rPr>
-                <w:sz w:val="22"/>
-                <w:szCs w:val="22"/>
-              </w:rPr>
-            </w:pPr>
-            <w:r>
-              <w:rPr>
-                <w:sz w:val="22"/>
-                <w:szCs w:val="22"/>
-              </w:rPr>
-              <w:t>Ethical Statement</w:t>
-            </w:r>
-          </w:p>
-        </w:tc>
-        <w:tc>
-          <w:tcPr>
-            <w:tcW w:w="7311" w:type="dxa"/>
-          </w:tcPr>
-          <w:p>
-            <w:pPr>
-              <w:rPr>
-                <w:sz w:val="22"/>
-                <w:szCs w:val="22"/>
-              </w:rPr>
-            </w:pPr>
-            <w:r>
-              <w:rPr>
-                <w:sz w:val="22"/>
-                <w:szCs w:val="22"/>
-              </w:rPr>
-              <w:t>Ethical Statement</w:t>
-            </w:r>
-            <w:r>
-              <w:rPr>
-                <w:sz w:val="22"/>
-                <w:szCs w:val="22"/>
-              </w:rPr>
-              <w:t xml:space="preserve"> </w:t>
-            </w:r>
-            <w:r>
-              <w:rPr>
-                <w:sz w:val="22"/>
-                <w:szCs w:val="22"/>
-              </w:rPr>
-              <w:t>added</w:t>
-            </w:r>
-            <w:r>
-              <w:rPr>
-                <w:sz w:val="22"/>
-                <w:szCs w:val="22"/>
-              </w:rPr>
-              <w:t xml:space="preserve"> in the Cover Letter.</w:t>
-            </w:r>
-          </w:p>
-        </w:tc>
-      </w:tr>
-    </w:tbl>
-    <w:p>
-      <w:pPr>
-        <w:pStyle w:val="normal0"/>
-        <w:rPr>
-          <w:rFonts w:ascii="Times New Roman" w:hAnsi="Times New Roman" w:cs="Times New Roman"/>
-        </w:rPr>
-      </w:pPr>
-    </w:p>
-    <w:p>
-      <w:pPr>
-        <w:pStyle w:val="normal0"/>
-        <w:jc w:val="center"/>
-        <w:rPr>
-          <w:b/>
-          <w:color w:val="111111"/>
-        </w:rPr>
-      </w:pPr>
-    </w:p>
-    <w:p>
-      <w:pPr>
-        <w:pStyle w:val="normal0"/>
-        <w:jc w:val="center"/>
-        <w:rPr>
-          <w:b/>
-          <w:color w:val="111111"/>
-        </w:rPr>
-      </w:pPr>
-    </w:p>
-    <w:p>
-      <w:pPr>
-        <w:pStyle w:val="normal0"/>
-        <w:jc w:val="center"/>
-        <w:rPr>
-          <w:b/>
-          <w:color w:val="111111"/>
-        </w:rPr>
-      </w:pPr>
-    </w:p>
-    <w:p>
-      <w:pPr>
-        <w:pStyle w:val="normal0"/>
-        <w:jc w:val="center"/>
-        <w:rPr>
-          <w:b/>
-          <w:color w:val="111111"/>
-        </w:rPr>
-      </w:pPr>
-    </w:p>
-    <w:p>
-      <w:pPr>
-        <w:pStyle w:val="normal0"/>
-        <w:jc w:val="center"/>
-        <w:rPr>
-          <w:b/>
-          <w:color w:val="111111"/>
-        </w:rPr>
-      </w:pPr>
-    </w:p>
-    <w:p>
-      <w:pPr>
-        <w:pStyle w:val="normal0"/>
-        <w:jc w:val="center"/>
-        <w:rPr>
-          <w:b/>
-          <w:color w:val="111111"/>
-        </w:rPr>
-      </w:pPr>
-    </w:p>
-    <w:p>
-      <w:pPr>
-        <w:pStyle w:val="normal0"/>
-        <w:jc w:val="center"/>
-        <w:rPr>
-          <w:b/>
-          <w:color w:val="111111"/>
-        </w:rPr>
-      </w:pPr>
-    </w:p>
-    <w:p>
-      <w:pPr>
-        <w:pStyle w:val="normal0"/>
-        <w:jc w:val="center"/>
-        <w:rPr>
-          <w:b/>
-          <w:color w:val="111111"/>
-        </w:rPr>
-      </w:pPr>
-    </w:p>
-    <w:p>
-      <w:pPr>
-        <w:pStyle w:val="normal0"/>
-        <w:jc w:val="center"/>
-        <w:rPr>
-          <w:b/>
-          <w:color w:val="111111"/>
-        </w:rPr>
-      </w:pPr>
-    </w:p>
-    <w:p>
-      <w:pPr>
-        <w:pStyle w:val="normal0"/>
-        <w:jc w:val="center"/>
-        <w:rPr>
-          <w:b/>
-          <w:color w:val="111111"/>
-        </w:rPr>
-      </w:pPr>
-    </w:p>
-    <w:p>
-      <w:pPr>
-        <w:pStyle w:val="normal0"/>
-        <w:jc w:val="center"/>
-        <w:rPr>
-          <w:b/>
-          <w:color w:val="111111"/>
-        </w:rPr>
-      </w:pPr>
-    </w:p>
-    <w:p>
-      <w:pPr>
-        <w:pStyle w:val="normal0"/>
-        <w:jc w:val="center"/>
-        <w:rPr>
-          <w:b/>
-          <w:color w:val="111111"/>
-        </w:rPr>
-      </w:pPr>
-    </w:p>
-    <w:p>
-      <w:pPr>
-        <w:pStyle w:val="normal0"/>
-        <w:jc w:val="center"/>
-        <w:rPr>
-          <w:b/>
-          <w:color w:val="111111"/>
-        </w:rPr>
-      </w:pPr>
-    </w:p>
-    <w:p>
-      <w:pPr>
-        <w:pStyle w:val="normal0"/>
-        <w:jc w:val="center"/>
-        <w:rPr>
-          <w:b/>
-          <w:color w:val="111111"/>
-        </w:rPr>
-      </w:pPr>
-    </w:p>
-    <w:p>
-      <w:pPr>
-        <w:pStyle w:val="normal0"/>
-        <w:jc w:val="center"/>
-        <w:rPr>
-          <w:b/>
-          <w:color w:val="111111"/>
-        </w:rPr>
-      </w:pPr>
-    </w:p>
-    <w:p>
-      <w:pPr>
-        <w:pStyle w:val="normal0"/>
-        <w:jc w:val="center"/>
-        <w:rPr>
-          <w:b/>
-          <w:color w:val="111111"/>
-        </w:rPr>
-      </w:pPr>
-    </w:p>
-    <w:p>
-      <w:pPr>
-        <w:pStyle w:val="normal0"/>
-        <w:jc w:val="center"/>
-        <w:rPr>
-          <w:b/>
-          <w:color w:val="111111"/>
-        </w:rPr>
-      </w:pPr>
-    </w:p>
-    <w:p>
-      <w:pPr>
-        <w:pStyle w:val="normal0"/>
-        <w:jc w:val="center"/>
-        <w:rPr>
-          <w:b/>
-          <w:color w:val="111111"/>
-        </w:rPr>
-      </w:pPr>
-    </w:p>
-    <w:p>
-      <w:pPr>
-        <w:pStyle w:val="normal0"/>
-        <w:jc w:val="center"/>
-        <w:rPr>
-          <w:b/>
-          <w:color w:val="111111"/>
-        </w:rPr>
-      </w:pPr>
-    </w:p>
-    <w:p>
-      <w:pPr>
-        <w:pStyle w:val="normal0"/>
-        <w:jc w:val="center"/>
-        <w:rPr>
-          <w:b/>
-          <w:color w:val="111111"/>
-        </w:rPr>
-      </w:pPr>
-    </w:p>
-    <w:p>
-      <w:pPr>
-        <w:pStyle w:val="normal0"/>
-        <w:jc w:val="center"/>
-        <w:rPr>
-          <w:b/>
-          <w:color w:val="111111"/>
-        </w:rPr>
-      </w:pPr>
-    </w:p>
-    <w:p>
-      <w:pPr>
-        <w:pStyle w:val="normal0"/>
-        <w:jc w:val="center"/>
-        <w:rPr>
-          <w:b/>
-          <w:color w:val="111111"/>
-        </w:rPr>
-      </w:pPr>
-    </w:p>
-    <w:p>
-      <w:pPr>
-        <w:pStyle w:val="normal0"/>
-        <w:jc w:val="center"/>
-        <w:rPr>
-          <w:b/>
-          <w:color w:val="111111"/>
-        </w:rPr>
-      </w:pPr>
-    </w:p>
-    <w:p>
-      <w:pPr>
-        <w:pStyle w:val="normal0"/>
-        <w:jc w:val="center"/>
-        <w:rPr>
-          <w:b/>
-          <w:color w:val="111111"/>
-        </w:rPr>
-      </w:pPr>
-    </w:p>
-    <w:p>
-      <w:pPr>
-        <w:pStyle w:val="normal0"/>
-        <w:jc w:val="center"/>
-        <w:rPr>
-          <w:b/>
-          <w:color w:val="111111"/>
-        </w:rPr>
-      </w:pPr>
-    </w:p>
-    <w:p>
-      <w:pPr>
-        <w:pStyle w:val="normal0"/>
-        <w:jc w:val="center"/>
-        <w:rPr>
-          <w:b/>
-          <w:color w:val="111111"/>
-        </w:rPr>
-      </w:pPr>
-    </w:p>
-    <w:p>
-      <w:pPr>
-        <w:pStyle w:val="normal0"/>
-        <w:jc w:val="center"/>
-        <w:rPr>
-          <w:b/>
-          <w:color w:val="111111"/>
-        </w:rPr>
-      </w:pPr>
-    </w:p>
-    <w:p>
-      <w:pPr>
-        <w:pStyle w:val="normal0"/>
-        <w:jc w:val="center"/>
-        <w:rPr>
-          <w:b/>
-          <w:color w:val="111111"/>
-        </w:rPr>
-      </w:pPr>
-    </w:p>
-    <w:p>
-      <w:pPr>
-        <w:pStyle w:val="normal0"/>
-        <w:jc w:val="center"/>
-        <w:rPr>
-          <w:b/>
-          <w:color w:val="111111"/>
-        </w:rPr>
-      </w:pPr>
-    </w:p>
-    <w:p>
-      <w:pPr>
-        <w:pStyle w:val="normal0"/>
-        <w:jc w:val="center"/>
-        <w:rPr>
-          <w:b/>
-          <w:color w:val="111111"/>
-        </w:rPr>
-      </w:pPr>
-    </w:p>
-    <w:p>
-      <w:pPr>
-        <w:pStyle w:val="normal0"/>
-        <w:jc w:val="center"/>
-        <w:rPr>
-          <w:b/>
-          <w:color w:val="111111"/>
-        </w:rPr>
-      </w:pPr>
-    </w:p>
-    <w:p>
-      <w:pPr>
-        <w:pStyle w:val="normal0"/>
-        <w:jc w:val="center"/>
-        <w:rPr>
-          <w:b/>
-          <w:color w:val="111111"/>
-        </w:rPr>
-      </w:pPr>
-    </w:p>
-    <w:p>
-      <w:pPr>
-        <w:pStyle w:val="normal0"/>
-        <w:jc w:val="center"/>
-        <w:rPr>
-          <w:b/>
-          <w:color w:val="111111"/>
-        </w:rPr>
-      </w:pPr>
-    </w:p>
-    <w:p>
-      <w:pPr>
-        <w:pStyle w:val="normal0"/>
-        <w:jc w:val="center"/>
-        <w:rPr>
-          <w:b/>
-          <w:color w:val="111111"/>
-        </w:rPr>
-      </w:pPr>
-    </w:p>
-    <w:p>
-      <w:pPr>
-        <w:pStyle w:val="normal0"/>
-        <w:jc w:val="center"/>
-        <w:rPr>
-          <w:b/>
-          <w:color w:val="111111"/>
-        </w:rPr>
-      </w:pPr>
-    </w:p>
-    <w:p>
-      <w:pPr>
-        <w:pStyle w:val="normal0"/>
-        <w:jc w:val="center"/>
-        <w:rPr>
-          <w:b/>
-          <w:color w:val="111111"/>
-        </w:rPr>
-      </w:pPr>
-    </w:p>
-    <w:p>
-      <w:pPr>
-        <w:pStyle w:val="normal0"/>
-        <w:jc w:val="center"/>
-        <w:rPr>
-          <w:b/>
-          <w:color w:val="111111"/>
-        </w:rPr>
-      </w:pPr>
-    </w:p>
     <w:p>
       <w:pPr>
         <w:pStyle w:val="normal0"/>
@@ -2446,84 +147,6 @@
           <w:highlight w:val="white"/>
         </w:rPr>
       </w:pPr>
-      <w:r>
-        <w:rPr>
-          <w:color w:val="111111"/>
-          <w:highlight w:val="white"/>
-        </w:rPr>
-        <w:t xml:space="preserve">1 = </w:t>
-      </w:r>
-      <w:r>
-        <w:rPr>
-          <w:color w:val="111111"/>
-          <w:highlight w:val="white"/>
-        </w:rPr>
-        <w:t>Indian Institute of Information Technology, Kalyani, West Bengal,</w:t>
-      </w:r>
-      <w:r>
-        <w:rPr>
-          <w:color w:val="111111"/>
-          <w:highlight w:val="white"/>
-        </w:rPr>
-        <w:t xml:space="preserve"> India</w:t>
-      </w:r>
-      <w:r>
-        <w:rPr>
-          <w:color w:val="111111"/>
-          <w:highlight w:val="white"/>
-        </w:rPr>
-        <w:t xml:space="preserve">, </w:t>
-      </w:r>
-    </w:p>
-    <w:p>
-      <w:pPr>
-        <w:pStyle w:val="normal0"/>
-        <w:rPr>
-          <w:color w:val="111111"/>
-          <w:highlight w:val="white"/>
-        </w:rPr>
-      </w:pPr>
-    </w:p>
-    <w:p>
-      <w:pPr>
-        <w:pStyle w:val="normal0"/>
-        <w:rPr>
-          <w:color w:val="111111"/>
-          <w:highlight w:val="white"/>
-        </w:rPr>
-      </w:pPr>
-      <w:r>
-        <w:rPr>
-          <w:color w:val="111111"/>
-          <w:highlight w:val="white"/>
-        </w:rPr>
-        <w:t xml:space="preserve">* =  Corresponding author, </w:t>
-      </w:r>
-      <w:hyperlink r:id="rId10" w:history="1">
-        <w:r>
-          <w:rPr>
-            <w:rStyle w:val="Hyperlink"/>
-            <w:highlight w:val="white"/>
-          </w:rPr>
-          <w:t>nimish_bt18@iiitkalyani.ac.in</w:t>
-        </w:r>
-      </w:hyperlink>
-      <w:r>
-        <w:rPr>
-          <w:color w:val="111111"/>
-          <w:highlight w:val="white"/>
-        </w:rPr>
-        <w:t xml:space="preserve"> , +91- 7985764107</w:t>
-      </w:r>
-    </w:p>
-    <w:p>
-      <w:pPr>
-        <w:pStyle w:val="normal0"/>
-        <w:rPr>
-          <w:color w:val="111111"/>
-          <w:highlight w:val="white"/>
-        </w:rPr>
-      </w:pPr>
     </w:p>
     <w:p>
       <w:pPr>
@@ -2650,7 +273,6 @@
         <w:rPr>
           <w:b/>
         </w:rPr>
-        <w:lastRenderedPageBreak/>
         <w:t xml:space="preserve">Word count: </w:t>
       </w:r>
       <w:r>
@@ -2835,6 +457,7 @@
           <w:sz w:val="24"/>
           <w:szCs w:val="24"/>
         </w:rPr>
+        <w:lastRenderedPageBreak/>
         <w:t>Introduction</w:t>
       </w:r>
     </w:p>
@@ -2932,7 +555,6 @@
           <w:sz w:val="24"/>
           <w:szCs w:val="24"/>
         </w:rPr>
-        <w:lastRenderedPageBreak/>
         <w:t xml:space="preserve">   </w:t>
       </w:r>
       <w:r>
@@ -2956,7 +578,7 @@
                     <pic:cNvPicPr preferRelativeResize="0"/>
                   </pic:nvPicPr>
                   <pic:blipFill>
-                    <a:blip r:embed="rId11"/>
+                    <a:blip r:embed="rId9"/>
                     <a:srcRect/>
                     <a:stretch>
                       <a:fillRect/>
@@ -3041,7 +663,11 @@
         <w:pStyle w:val="normal0"/>
       </w:pPr>
       <w:r>
-        <w:t>This idea has led to the explosion of a very detailed inquiry into the field of power generation through renewable sources of energy- wind energy, solar energy, hydel energy and tidal energy. Among these, hydel and wind energy have emerged as important sources of energy generation due to their surplus availability and higher efficiencies of energy transformation as compared to other sources such as tidal or solar energy [3]. This fact has made wind energy generation capacity as the focal point of this article.</w:t>
+        <w:t xml:space="preserve">This idea has led to the explosion of a very detailed inquiry into the field of power generation through renewable sources of energy- wind energy, solar energy, hydel energy and tidal energy. </w:t>
+      </w:r>
+      <w:r>
+        <w:lastRenderedPageBreak/>
+        <w:t>Among these, hydel and wind energy have emerged as important sources of energy generation due to their surplus availability and higher efficiencies of energy transformation as compared to other sources such as tidal or solar energy [3]. This fact has made wind energy generation capacity as the focal point of this article.</w:t>
       </w:r>
     </w:p>
     <w:p>
@@ -3090,72 +716,67 @@
         <w:pStyle w:val="normal0"/>
       </w:pPr>
       <w:r>
-        <w:t xml:space="preserve">In India, renewable energy accounts for nearly 12% of the entire energy demand. Coal tops this list with 56% contribution, with natural gas and hydropower being the next sources with 9% and </w:t>
+        <w:t>In India, renewable energy accounts for nearly 12% of the entire energy demand. Coal tops this list with 56% contribution, with natural gas and hydropower being the next sources with 9% and 19% contribution respectively [5]. As discussed, the depletion of exhaustible resources in future is ought to increase pressure on the renewable resources.</w:t>
+      </w:r>
+    </w:p>
+    <w:p>
+      <w:pPr>
+        <w:pStyle w:val="normal0"/>
+        <w:ind w:left="720"/>
+      </w:pPr>
+    </w:p>
+    <w:p>
+      <w:pPr>
+        <w:pStyle w:val="normal0"/>
+      </w:pPr>
+      <w:r>
+        <w:t xml:space="preserve">In the year 2016-17, the electrical demand was about 1392 TWh (with a peak demand of 218 GW) [5]. This electrical demand is expected to increase in the coming years as India moves towards a digital and technological revolution. As an estimation, the electrical demand is anticipated to be at least 1915 TWh (peak electric demand of 298 GW) in 2021-22 [5]. A significant pressure of this electrical demand is expected to fall on the power generated from renewable resources in the country. </w:t>
+      </w:r>
+    </w:p>
+    <w:p>
+      <w:pPr>
+        <w:pStyle w:val="normal0"/>
+        <w:ind w:left="720"/>
+      </w:pPr>
+    </w:p>
+    <w:p>
+      <w:pPr>
+        <w:pStyle w:val="normal0"/>
+      </w:pPr>
+      <w:r>
+        <w:t xml:space="preserve">India is indeed growing in the field of renewable power generation, specially wind power generation. A total of 28700 MW of wind power capacity was installed in the country by the end of December 2016, and this increased to a total of 31177 MW by the end of March, 2017 [5]. However, this capacity is still not enough. According to IEA project, India will need about 327 GW power generation capacity in 2020 [5]. And wind energy is an important aspect of this target. India is the 3rd largest annual wind power market in the world and provides great business opportunities for both domestic and foreign investors [5]. India is therefore fully capable of achieving the target power production suggested by the IEA project by making more determined moves in this direction. </w:t>
+      </w:r>
+    </w:p>
+    <w:p>
+      <w:pPr>
+        <w:pStyle w:val="normal0"/>
+        <w:ind w:left="720"/>
+      </w:pPr>
+    </w:p>
+    <w:p>
+      <w:pPr>
+        <w:pStyle w:val="normal0"/>
+      </w:pPr>
+      <w:r>
+        <w:t xml:space="preserve">However, a big problem in achieving this aim is that many states in India are not producing wind power to their full potential [5]. These states have sites with good wind power generation potential, but most of these sites have old and inefficient wind turbines [5]. </w:t>
+      </w:r>
+    </w:p>
+    <w:p>
+      <w:pPr>
+        <w:pStyle w:val="normal0"/>
+        <w:ind w:left="720"/>
+      </w:pPr>
+    </w:p>
+    <w:p>
+      <w:pPr>
+        <w:pStyle w:val="normal0"/>
+      </w:pPr>
+      <w:r>
+        <w:t xml:space="preserve">The prime objective of this article is to analyze wind power generation potential in large wind farms in India  in order to meet the target suggested by the IEA project. If India succeeds in overcoming the aforementioned shortcomings in wind power production, it can generate close to 81 TWh each year by 2020 and close to 174 TWh by 2030 [5]. An added benefit of this increased use of efficient wind turbine designs is the reduction of the greenhouse gas: carbon dioxide. It is quantified that nearly 48 million tons of carbon dioxide can be saved from emission in 2020 and nearly 105 million tons in 2030 [5]. In a world of severe environmental crisis, this is </w:t>
       </w:r>
       <w:r>
         <w:lastRenderedPageBreak/>
-        <w:t>19% contribution respectively [5]. As discussed, the depletion of exhaustible resources in future is ought to increase pressure on the renewable resources.</w:t>
-      </w:r>
-    </w:p>
-    <w:p>
-      <w:pPr>
-        <w:pStyle w:val="normal0"/>
-        <w:ind w:left="720"/>
-      </w:pPr>
-    </w:p>
-    <w:p>
-      <w:pPr>
-        <w:pStyle w:val="normal0"/>
-      </w:pPr>
-      <w:r>
-        <w:t>In the year 2016-17, the electrical demand was about 1392 TWh (with a peak demand of 218 GW) [5]. This electrical demand is expected to increase in the coming years as India moves towards a digital and technological revolution. As an</w:t>
-      </w:r>
-      <w:bookmarkStart w:id="0" w:name="_GoBack"/>
-      <w:bookmarkEnd w:id="0"/>
-      <w:r>
-        <w:t xml:space="preserve"> estimation, the electrical demand is anticipated to be at least 1915 TWh (peak electric demand of 298 GW) in 2021-22 [5]. A significant pressure of this electrical demand is expected to fall on the power generated from renewable resources in the country. </w:t>
-      </w:r>
-    </w:p>
-    <w:p>
-      <w:pPr>
-        <w:pStyle w:val="normal0"/>
-        <w:ind w:left="720"/>
-      </w:pPr>
-    </w:p>
-    <w:p>
-      <w:pPr>
-        <w:pStyle w:val="normal0"/>
-      </w:pPr>
-      <w:r>
-        <w:t xml:space="preserve">India is indeed growing in the field of renewable power generation, specially wind power generation. A total of 28700 MW of wind power capacity was installed in the country by the end of December 2016, and this increased to a total of 31177 MW by the end of March, 2017 [5]. However, this capacity is still not enough. According to IEA project, India will need about 327 GW power generation capacity in 2020 [5]. And wind energy is an important aspect of this target. India is the 3rd largest annual wind power market in the world and provides great business opportunities for both domestic and foreign investors [5]. India is therefore fully capable of achieving the target power production suggested by the IEA project by making more determined moves in this direction. </w:t>
-      </w:r>
-    </w:p>
-    <w:p>
-      <w:pPr>
-        <w:pStyle w:val="normal0"/>
-        <w:ind w:left="720"/>
-      </w:pPr>
-    </w:p>
-    <w:p>
-      <w:pPr>
-        <w:pStyle w:val="normal0"/>
-      </w:pPr>
-      <w:r>
-        <w:t xml:space="preserve">However, a big problem in achieving this aim is that many states in India are not producing wind power to their full potential [5]. These states have sites with good wind power generation potential, but most of these sites have old and inefficient wind turbines [5]. </w:t>
-      </w:r>
-    </w:p>
-    <w:p>
-      <w:pPr>
-        <w:pStyle w:val="normal0"/>
-        <w:ind w:left="720"/>
-      </w:pPr>
-    </w:p>
-    <w:p>
-      <w:pPr>
-        <w:pStyle w:val="normal0"/>
-      </w:pPr>
-      <w:r>
-        <w:t>The prime objective of this article is to analyze wind power generation potential in large wind farms in India  in order to meet the target suggested by the IEA project. If India succeeds in overcoming the aforementioned shortcomings in wind power production, it can generate close to 81 TWh each year by 2020 and close to 174 TWh by 2030 [5]. An added benefit of this increased use of efficient wind turbine designs is the reduction of the greenhouse gas: carbon dioxide. It is quantified that nearly 48 million tons of carbon dioxide can be saved from emission in 2020 and nearly 105 million tons in 2030 [5]. In a world of severe environmental crisis, this is a huge reduction in carbon dioxide emission, and it needs to be targeted for the safe future of the environment.</w:t>
+        <w:t>a huge reduction in carbon dioxide emission, and it needs to be targeted for the safe future of the environment.</w:t>
       </w:r>
     </w:p>
     <w:p>
@@ -3276,7 +897,6 @@
           <w:sz w:val="24"/>
           <w:szCs w:val="24"/>
         </w:rPr>
-        <w:lastRenderedPageBreak/>
         <w:t xml:space="preserve">2.2 Target sites </w:t>
       </w:r>
     </w:p>
@@ -3423,7 +1043,7 @@
                     <pic:cNvPicPr preferRelativeResize="0"/>
                   </pic:nvPicPr>
                   <pic:blipFill>
-                    <a:blip r:embed="rId12"/>
+                    <a:blip r:embed="rId10"/>
                     <a:srcRect/>
                     <a:stretch>
                       <a:fillRect/>
@@ -3461,6 +1081,7 @@
           <w:sz w:val="24"/>
           <w:szCs w:val="24"/>
         </w:rPr>
+        <w:lastRenderedPageBreak/>
         <w:t xml:space="preserve">   Figure 2</w:t>
       </w:r>
       <w:r>
@@ -3541,11 +1162,7 @@
         </w:rPr>
       </w:pPr>
       <w:r>
-        <w:t xml:space="preserve">There has always been a requirement of prediction techniques that can accurately predict the performance of multiple turbine installations within a specific local environment and operating in </w:t>
-      </w:r>
-      <w:r>
-        <w:lastRenderedPageBreak/>
-        <w:t>a range of local conditions.  Earlier, scaled prototypes of the aerofoil to be analyzed were created and placed in large wind tunnels to stimulate real world working conditions. Sensors were placed at different points in the tunnel to record data. [9]</w:t>
+        <w:t>There has always been a requirement of prediction techniques that can accurately predict the performance of multiple turbine installations within a specific local environment and operating in a range of local conditions.  Earlier, scaled prototypes of the aerofoil to be analyzed were created and placed in large wind tunnels to stimulate real world working conditions. Sensors were placed at different points in the tunnel to record data. [9]</w:t>
       </w:r>
     </w:p>
     <w:p>
@@ -3728,7 +1345,11 @@
         <w:pStyle w:val="normal0"/>
       </w:pPr>
       <w:r>
-        <w:t>The Governing Equations are the continuity equation (derived from the principle of conservation of mass) and Navier-Stokes equation. In order to compensate for the rotation of the blade (and avoid solving the very complex moving mesh problem due to the rotation of the blade [11]), the equations are written in a frame of reference rotating with the blade. This is done by inputting into ANSYS the rotational velocity of the rotor. This modifies the relative velocity of the wind compared to that of the blade and the Reynolds Number which in turn modifies the aerodynamic performance of the flow around the blades [11].</w:t>
+        <w:t xml:space="preserve">The Governing Equations are the continuity equation (derived from the principle of conservation of mass) and Navier-Stokes equation. In order to compensate for the rotation of the blade (and avoid solving the very complex moving mesh problem due to the rotation of the blade [11]), the equations are written in a frame of reference rotating with the blade. This is done by inputting into ANSYS the rotational velocity of the rotor. This modifies the relative velocity of the wind </w:t>
+      </w:r>
+      <w:r>
+        <w:lastRenderedPageBreak/>
+        <w:t>compared to that of the blade and the Reynolds Number which in turn modifies the aerodynamic performance of the flow around the blades [11].</w:t>
       </w:r>
     </w:p>
     <w:p>
@@ -4242,7 +1863,6 @@
         </w:rPr>
       </w:pPr>
       <w:r>
-        <w:lastRenderedPageBreak/>
         <w:t xml:space="preserve">where </w:t>
       </w:r>
       <w:r>
@@ -4637,6 +2257,7 @@
           <w:szCs w:val="24"/>
           <w:lang w:val="en-US"/>
         </w:rPr>
+        <w:lastRenderedPageBreak/>
         <w:drawing>
           <wp:inline distT="114300" distB="114300" distL="114300" distR="114300" wp14:anchorId="3AF3BE1E" wp14:editId="33D15958">
             <wp:extent cx="5943600" cy="1727200"/>
@@ -4651,7 +2272,7 @@
                     <pic:cNvPicPr preferRelativeResize="0"/>
                   </pic:nvPicPr>
                   <pic:blipFill>
-                    <a:blip r:embed="rId13"/>
+                    <a:blip r:embed="rId11"/>
                     <a:srcRect/>
                     <a:stretch>
                       <a:fillRect/>
@@ -4730,7 +2351,6 @@
           <w:szCs w:val="24"/>
           <w:lang w:val="en-US"/>
         </w:rPr>
-        <w:lastRenderedPageBreak/>
         <w:drawing>
           <wp:inline distT="114300" distB="114300" distL="114300" distR="114300" wp14:anchorId="015D53A6" wp14:editId="745EB023">
             <wp:extent cx="5943600" cy="1727200"/>
@@ -4742,6 +2362,376 @@
                 <pic:pic xmlns:pic="http://schemas.openxmlformats.org/drawingml/2006/picture">
                   <pic:nvPicPr>
                     <pic:cNvPr id="0" name="image4.png"/>
+                    <pic:cNvPicPr preferRelativeResize="0"/>
+                  </pic:nvPicPr>
+                  <pic:blipFill>
+                    <a:blip r:embed="rId12"/>
+                    <a:srcRect/>
+                    <a:stretch>
+                      <a:fillRect/>
+                    </a:stretch>
+                  </pic:blipFill>
+                  <pic:spPr>
+                    <a:xfrm>
+                      <a:off x="0" y="0"/>
+                      <a:ext cx="5943600" cy="1727200"/>
+                    </a:xfrm>
+                    <a:prstGeom prst="rect">
+                      <a:avLst/>
+                    </a:prstGeom>
+                    <a:ln/>
+                  </pic:spPr>
+                </pic:pic>
+              </a:graphicData>
+            </a:graphic>
+          </wp:inline>
+        </w:drawing>
+      </w:r>
+    </w:p>
+    <w:p>
+      <w:pPr>
+        <w:pStyle w:val="normal0"/>
+        <w:jc w:val="center"/>
+        <w:rPr>
+          <w:sz w:val="24"/>
+          <w:szCs w:val="24"/>
+        </w:rPr>
+      </w:pPr>
+      <w:r>
+        <w:rPr>
+          <w:sz w:val="24"/>
+          <w:szCs w:val="24"/>
+        </w:rPr>
+        <w:t xml:space="preserve">                        </w:t>
+      </w:r>
+      <w:r>
+        <w:rPr>
+          <w:sz w:val="24"/>
+          <w:szCs w:val="24"/>
+        </w:rPr>
+        <w:tab/>
+        <w:t xml:space="preserve"> </w:t>
+      </w:r>
+      <w:r>
+        <w:rPr>
+          <w:b/>
+          <w:sz w:val="24"/>
+          <w:szCs w:val="24"/>
+        </w:rPr>
+        <w:t xml:space="preserve">Figure 4 </w:t>
+      </w:r>
+      <w:r>
+        <w:rPr>
+          <w:sz w:val="24"/>
+          <w:szCs w:val="24"/>
+        </w:rPr>
+        <w:t>depicts</w:t>
+      </w:r>
+      <w:r>
+        <w:rPr>
+          <w:b/>
+          <w:sz w:val="24"/>
+          <w:szCs w:val="24"/>
+        </w:rPr>
+        <w:t xml:space="preserve"> </w:t>
+      </w:r>
+      <w:r>
+        <w:rPr>
+          <w:sz w:val="24"/>
+          <w:szCs w:val="24"/>
+        </w:rPr>
+        <w:t>the turbine blade modelled.</w:t>
+      </w:r>
+    </w:p>
+    <w:p>
+      <w:pPr>
+        <w:pStyle w:val="normal0"/>
+        <w:rPr>
+          <w:b/>
+          <w:sz w:val="24"/>
+          <w:szCs w:val="24"/>
+        </w:rPr>
+      </w:pPr>
+    </w:p>
+    <w:p>
+      <w:pPr>
+        <w:pStyle w:val="normal0"/>
+      </w:pPr>
+      <w:r>
+        <w:t>Figure 3 represents the blade and the one-third flow domain around it. Figure 4 is a zoomed-in version of Figure 3, depicting the blade and its segments that have been modelled in accordance with the measurements discussed above in Turbine Blade Design Methodology section.</w:t>
+      </w:r>
+    </w:p>
+    <w:p>
+      <w:pPr>
+        <w:pStyle w:val="normal0"/>
+      </w:pPr>
+    </w:p>
+    <w:p>
+      <w:pPr>
+        <w:pStyle w:val="normal0"/>
+      </w:pPr>
+      <w:r>
+        <w:t>To mesh the above geometry, two different coordinate systems are described: the Global Coordinate system (at the end of the blade) and the User defined coordinate system (at the center of the blade). The result is depicted in Figure 5.</w:t>
+      </w:r>
+    </w:p>
+    <w:p>
+      <w:pPr>
+        <w:pStyle w:val="normal0"/>
+      </w:pPr>
+    </w:p>
+    <w:p>
+      <w:pPr>
+        <w:pStyle w:val="normal0"/>
+        <w:rPr>
+          <w:sz w:val="24"/>
+          <w:szCs w:val="24"/>
+        </w:rPr>
+      </w:pPr>
+      <w:r>
+        <w:t xml:space="preserve">The demarcation of coordinate systems is done for the </w:t>
+      </w:r>
+      <w:r>
+        <w:rPr>
+          <w:i/>
+        </w:rPr>
+        <w:t xml:space="preserve">Body sizing mesh control system. </w:t>
+      </w:r>
+      <w:r>
+        <w:t xml:space="preserve">It requires a center for the </w:t>
+      </w:r>
+      <w:r>
+        <w:rPr>
+          <w:i/>
+        </w:rPr>
+        <w:t xml:space="preserve">sphere of influence. </w:t>
+      </w:r>
+      <w:r>
+        <w:t xml:space="preserve">This center must be set to the point at the center of the blade for optimal results. Hence, defining a new coordinate system is a more judicious </w:t>
+      </w:r>
+      <w:r>
+        <w:lastRenderedPageBreak/>
+        <w:t>choice than picking the original coordinate system and translating it to the center of the blade.</w:t>
+      </w:r>
+      <w:r>
+        <w:rPr>
+          <w:sz w:val="24"/>
+          <w:szCs w:val="24"/>
+        </w:rPr>
+        <w:t xml:space="preserve"> </w:t>
+      </w:r>
+      <w:r>
+        <w:rPr>
+          <w:noProof/>
+          <w:sz w:val="24"/>
+          <w:szCs w:val="24"/>
+          <w:lang w:val="en-US"/>
+        </w:rPr>
+        <w:drawing>
+          <wp:inline distT="114300" distB="114300" distL="114300" distR="114300" wp14:anchorId="6F982EB1" wp14:editId="3C442AF8">
+            <wp:extent cx="5943600" cy="1752600"/>
+            <wp:effectExtent l="0" t="0" r="0" b="0"/>
+            <wp:docPr id="16" name="image12.png"/>
+            <wp:cNvGraphicFramePr/>
+            <a:graphic xmlns:a="http://schemas.openxmlformats.org/drawingml/2006/main">
+              <a:graphicData uri="http://schemas.openxmlformats.org/drawingml/2006/picture">
+                <pic:pic xmlns:pic="http://schemas.openxmlformats.org/drawingml/2006/picture">
+                  <pic:nvPicPr>
+                    <pic:cNvPr id="0" name="image12.png"/>
+                    <pic:cNvPicPr preferRelativeResize="0"/>
+                  </pic:nvPicPr>
+                  <pic:blipFill>
+                    <a:blip r:embed="rId13"/>
+                    <a:srcRect/>
+                    <a:stretch>
+                      <a:fillRect/>
+                    </a:stretch>
+                  </pic:blipFill>
+                  <pic:spPr>
+                    <a:xfrm>
+                      <a:off x="0" y="0"/>
+                      <a:ext cx="5943600" cy="1752600"/>
+                    </a:xfrm>
+                    <a:prstGeom prst="rect">
+                      <a:avLst/>
+                    </a:prstGeom>
+                    <a:ln/>
+                  </pic:spPr>
+                </pic:pic>
+              </a:graphicData>
+            </a:graphic>
+          </wp:inline>
+        </w:drawing>
+      </w:r>
+    </w:p>
+    <w:p>
+      <w:pPr>
+        <w:pStyle w:val="normal0"/>
+        <w:rPr>
+          <w:sz w:val="24"/>
+          <w:szCs w:val="24"/>
+        </w:rPr>
+      </w:pPr>
+      <w:r>
+        <w:rPr>
+          <w:b/>
+          <w:sz w:val="24"/>
+          <w:szCs w:val="24"/>
+        </w:rPr>
+        <w:t xml:space="preserve">                Figure 5: </w:t>
+      </w:r>
+      <w:r>
+        <w:rPr>
+          <w:sz w:val="24"/>
+          <w:szCs w:val="24"/>
+        </w:rPr>
+        <w:t>The Global and User-Defined coordinate systems created</w:t>
+      </w:r>
+    </w:p>
+    <w:p>
+      <w:pPr>
+        <w:pStyle w:val="normal0"/>
+        <w:rPr>
+          <w:sz w:val="24"/>
+          <w:szCs w:val="24"/>
+        </w:rPr>
+      </w:pPr>
+    </w:p>
+    <w:p>
+      <w:pPr>
+        <w:pStyle w:val="normal0"/>
+      </w:pPr>
+      <w:r>
+        <w:t>Four different mesh control systems were introduced: match control, face sizing, inflation, and body sizing. A range of different combinations of these values were tested. The combination chosen was the one that gave maximum number of nodes and elements in the mesh, as well as decent mesh metrics (Skewness and Orthogonal quality are the mesh metrics used in this study [16]). Figure 6 illustrates the systems for the following values:</w:t>
+      </w:r>
+    </w:p>
+    <w:p>
+      <w:pPr>
+        <w:pStyle w:val="normal0"/>
+        <w:numPr>
+          <w:ilvl w:val="0"/>
+          <w:numId w:val="5"/>
+        </w:numPr>
+      </w:pPr>
+      <w:r>
+        <w:rPr>
+          <w:b/>
+        </w:rPr>
+        <w:t>Match control</w:t>
+      </w:r>
+      <w:r>
+        <w:t>: Cyclic transformation</w:t>
+      </w:r>
+    </w:p>
+    <w:p>
+      <w:pPr>
+        <w:pStyle w:val="normal0"/>
+        <w:numPr>
+          <w:ilvl w:val="0"/>
+          <w:numId w:val="5"/>
+        </w:numPr>
+      </w:pPr>
+      <w:r>
+        <w:rPr>
+          <w:b/>
+        </w:rPr>
+        <w:t xml:space="preserve">Face sizing: </w:t>
+      </w:r>
+      <w:r>
+        <w:t>Element size (5e-2 m); Defeature size (2.5e-2 m); Behaviour (Hard)</w:t>
+      </w:r>
+    </w:p>
+    <w:p>
+      <w:pPr>
+        <w:pStyle w:val="normal0"/>
+        <w:numPr>
+          <w:ilvl w:val="0"/>
+          <w:numId w:val="5"/>
+        </w:numPr>
+      </w:pPr>
+      <w:r>
+        <w:rPr>
+          <w:b/>
+        </w:rPr>
+        <w:t xml:space="preserve">Inflation: </w:t>
+      </w:r>
+      <w:r>
+        <w:t>Boundary (Blade [</w:t>
+      </w:r>
+      <w:r>
+        <w:rPr>
+          <w:i/>
+        </w:rPr>
+        <w:t>see Named Selection</w:t>
+      </w:r>
+      <w:r>
+        <w:t>]); Inflation option(Smooth Transition); Transition ratio (0.272); Max. Layers (10); Growth Rate (1.2); Inflation Algorithm (Pre)</w:t>
+      </w:r>
+    </w:p>
+    <w:p>
+      <w:pPr>
+        <w:pStyle w:val="normal0"/>
+        <w:numPr>
+          <w:ilvl w:val="0"/>
+          <w:numId w:val="5"/>
+        </w:numPr>
+        <w:rPr>
+          <w:b/>
+        </w:rPr>
+      </w:pPr>
+      <w:r>
+        <w:rPr>
+          <w:b/>
+        </w:rPr>
+        <w:t xml:space="preserve">Body sizing:  </w:t>
+      </w:r>
+      <w:r>
+        <w:t>Type (Sphere of Influence); Sphere center (</w:t>
+      </w:r>
+      <w:r>
+        <w:rPr>
+          <w:b/>
+        </w:rPr>
+        <w:t>User defined Coordinate system</w:t>
+      </w:r>
+      <w:r>
+        <w:t>); Sphere radius (50 m); Element size (1 m).</w:t>
+      </w:r>
+    </w:p>
+    <w:p>
+      <w:pPr>
+        <w:pStyle w:val="normal0"/>
+        <w:rPr>
+          <w:sz w:val="24"/>
+          <w:szCs w:val="24"/>
+        </w:rPr>
+      </w:pPr>
+    </w:p>
+    <w:p>
+      <w:pPr>
+        <w:pStyle w:val="normal0"/>
+        <w:rPr>
+          <w:sz w:val="24"/>
+          <w:szCs w:val="24"/>
+        </w:rPr>
+      </w:pPr>
+      <w:r>
+        <w:rPr>
+          <w:noProof/>
+          <w:sz w:val="24"/>
+          <w:szCs w:val="24"/>
+          <w:lang w:val="en-US"/>
+        </w:rPr>
+        <w:drawing>
+          <wp:inline distT="114300" distB="114300" distL="114300" distR="114300" wp14:anchorId="1E3150E0" wp14:editId="64F8609D">
+            <wp:extent cx="5943600" cy="1727200"/>
+            <wp:effectExtent l="0" t="0" r="0" b="0"/>
+            <wp:docPr id="2" name="image1.png"/>
+            <wp:cNvGraphicFramePr/>
+            <a:graphic xmlns:a="http://schemas.openxmlformats.org/drawingml/2006/main">
+              <a:graphicData uri="http://schemas.openxmlformats.org/drawingml/2006/picture">
+                <pic:pic xmlns:pic="http://schemas.openxmlformats.org/drawingml/2006/picture">
+                  <pic:nvPicPr>
+                    <pic:cNvPr id="0" name="image1.png"/>
                     <pic:cNvPicPr preferRelativeResize="0"/>
                   </pic:nvPicPr>
                   <pic:blipFill>
@@ -4771,373 +2761,6 @@
     <w:p>
       <w:pPr>
         <w:pStyle w:val="normal0"/>
-        <w:jc w:val="center"/>
-        <w:rPr>
-          <w:sz w:val="24"/>
-          <w:szCs w:val="24"/>
-        </w:rPr>
-      </w:pPr>
-      <w:r>
-        <w:rPr>
-          <w:sz w:val="24"/>
-          <w:szCs w:val="24"/>
-        </w:rPr>
-        <w:t xml:space="preserve">                        </w:t>
-      </w:r>
-      <w:r>
-        <w:rPr>
-          <w:sz w:val="24"/>
-          <w:szCs w:val="24"/>
-        </w:rPr>
-        <w:tab/>
-        <w:t xml:space="preserve"> </w:t>
-      </w:r>
-      <w:r>
-        <w:rPr>
-          <w:b/>
-          <w:sz w:val="24"/>
-          <w:szCs w:val="24"/>
-        </w:rPr>
-        <w:t xml:space="preserve">Figure 4 </w:t>
-      </w:r>
-      <w:r>
-        <w:rPr>
-          <w:sz w:val="24"/>
-          <w:szCs w:val="24"/>
-        </w:rPr>
-        <w:t>depicts</w:t>
-      </w:r>
-      <w:r>
-        <w:rPr>
-          <w:b/>
-          <w:sz w:val="24"/>
-          <w:szCs w:val="24"/>
-        </w:rPr>
-        <w:t xml:space="preserve"> </w:t>
-      </w:r>
-      <w:r>
-        <w:rPr>
-          <w:sz w:val="24"/>
-          <w:szCs w:val="24"/>
-        </w:rPr>
-        <w:t>the turbine blade modelled.</w:t>
-      </w:r>
-    </w:p>
-    <w:p>
-      <w:pPr>
-        <w:pStyle w:val="normal0"/>
-        <w:rPr>
-          <w:b/>
-          <w:sz w:val="24"/>
-          <w:szCs w:val="24"/>
-        </w:rPr>
-      </w:pPr>
-    </w:p>
-    <w:p>
-      <w:pPr>
-        <w:pStyle w:val="normal0"/>
-      </w:pPr>
-      <w:r>
-        <w:t>Figure 3 represents the blade and the one-third flow domain around it. Figure 4 is a zoomed-in version of Figure 3, depicting the blade and its segments that have been modelled in accordance with the measurements discussed above in Turbine Blade Design Methodology section.</w:t>
-      </w:r>
-    </w:p>
-    <w:p>
-      <w:pPr>
-        <w:pStyle w:val="normal0"/>
-      </w:pPr>
-    </w:p>
-    <w:p>
-      <w:pPr>
-        <w:pStyle w:val="normal0"/>
-      </w:pPr>
-      <w:r>
-        <w:t>To mesh the above geometry, two different coordinate systems are described: the Global Coordinate system (at the end of the blade) and the User defined coordinate system (at the center of the blade). The result is depicted in Figure 5.</w:t>
-      </w:r>
-    </w:p>
-    <w:p>
-      <w:pPr>
-        <w:pStyle w:val="normal0"/>
-      </w:pPr>
-    </w:p>
-    <w:p>
-      <w:pPr>
-        <w:pStyle w:val="normal0"/>
-        <w:rPr>
-          <w:sz w:val="24"/>
-          <w:szCs w:val="24"/>
-        </w:rPr>
-      </w:pPr>
-      <w:r>
-        <w:t xml:space="preserve">The demarcation of coordinate systems is done for the </w:t>
-      </w:r>
-      <w:r>
-        <w:rPr>
-          <w:i/>
-        </w:rPr>
-        <w:t xml:space="preserve">Body sizing mesh control system. </w:t>
-      </w:r>
-      <w:r>
-        <w:t xml:space="preserve">It requires a center for the </w:t>
-      </w:r>
-      <w:r>
-        <w:rPr>
-          <w:i/>
-        </w:rPr>
-        <w:t xml:space="preserve">sphere of influence. </w:t>
-      </w:r>
-      <w:r>
-        <w:t>This center must be set to the point at the center of the blade for optimal results. Hence, defining a new coordinate system is a more judicious choice than picking the original coordinate system and translating it to the center of the blade.</w:t>
-      </w:r>
-      <w:r>
-        <w:rPr>
-          <w:sz w:val="24"/>
-          <w:szCs w:val="24"/>
-        </w:rPr>
-        <w:t xml:space="preserve"> </w:t>
-      </w:r>
-      <w:r>
-        <w:rPr>
-          <w:noProof/>
-          <w:sz w:val="24"/>
-          <w:szCs w:val="24"/>
-          <w:lang w:val="en-US"/>
-        </w:rPr>
-        <w:drawing>
-          <wp:inline distT="114300" distB="114300" distL="114300" distR="114300" wp14:anchorId="6F982EB1" wp14:editId="3C442AF8">
-            <wp:extent cx="5943600" cy="1752600"/>
-            <wp:effectExtent l="0" t="0" r="0" b="0"/>
-            <wp:docPr id="16" name="image12.png"/>
-            <wp:cNvGraphicFramePr/>
-            <a:graphic xmlns:a="http://schemas.openxmlformats.org/drawingml/2006/main">
-              <a:graphicData uri="http://schemas.openxmlformats.org/drawingml/2006/picture">
-                <pic:pic xmlns:pic="http://schemas.openxmlformats.org/drawingml/2006/picture">
-                  <pic:nvPicPr>
-                    <pic:cNvPr id="0" name="image12.png"/>
-                    <pic:cNvPicPr preferRelativeResize="0"/>
-                  </pic:nvPicPr>
-                  <pic:blipFill>
-                    <a:blip r:embed="rId15"/>
-                    <a:srcRect/>
-                    <a:stretch>
-                      <a:fillRect/>
-                    </a:stretch>
-                  </pic:blipFill>
-                  <pic:spPr>
-                    <a:xfrm>
-                      <a:off x="0" y="0"/>
-                      <a:ext cx="5943600" cy="1752600"/>
-                    </a:xfrm>
-                    <a:prstGeom prst="rect">
-                      <a:avLst/>
-                    </a:prstGeom>
-                    <a:ln/>
-                  </pic:spPr>
-                </pic:pic>
-              </a:graphicData>
-            </a:graphic>
-          </wp:inline>
-        </w:drawing>
-      </w:r>
-    </w:p>
-    <w:p>
-      <w:pPr>
-        <w:pStyle w:val="normal0"/>
-        <w:rPr>
-          <w:sz w:val="24"/>
-          <w:szCs w:val="24"/>
-        </w:rPr>
-      </w:pPr>
-      <w:r>
-        <w:rPr>
-          <w:b/>
-          <w:sz w:val="24"/>
-          <w:szCs w:val="24"/>
-        </w:rPr>
-        <w:t xml:space="preserve">                Figure 5: </w:t>
-      </w:r>
-      <w:r>
-        <w:rPr>
-          <w:sz w:val="24"/>
-          <w:szCs w:val="24"/>
-        </w:rPr>
-        <w:t>The Global and User-Defined coordinate systems created</w:t>
-      </w:r>
-    </w:p>
-    <w:p>
-      <w:pPr>
-        <w:pStyle w:val="normal0"/>
-        <w:rPr>
-          <w:sz w:val="24"/>
-          <w:szCs w:val="24"/>
-        </w:rPr>
-      </w:pPr>
-    </w:p>
-    <w:p>
-      <w:pPr>
-        <w:pStyle w:val="normal0"/>
-      </w:pPr>
-      <w:r>
-        <w:t>Four different mesh control systems were introduced: match control, face sizing, inflation, and body sizing. A range of different combinations of these values were tested. The combination chosen was the one that gave maximum number of nodes and elements in the mesh, as well as decent mesh metrics (Skewness and Orthogonal quality are the mesh metrics used in this study [16]). Figure 6 illustrates the systems for the following values:</w:t>
-      </w:r>
-    </w:p>
-    <w:p>
-      <w:pPr>
-        <w:pStyle w:val="normal0"/>
-        <w:numPr>
-          <w:ilvl w:val="0"/>
-          <w:numId w:val="5"/>
-        </w:numPr>
-      </w:pPr>
-      <w:r>
-        <w:rPr>
-          <w:b/>
-        </w:rPr>
-        <w:t>Match control</w:t>
-      </w:r>
-      <w:r>
-        <w:t>: Cyclic transformation</w:t>
-      </w:r>
-    </w:p>
-    <w:p>
-      <w:pPr>
-        <w:pStyle w:val="normal0"/>
-        <w:numPr>
-          <w:ilvl w:val="0"/>
-          <w:numId w:val="5"/>
-        </w:numPr>
-      </w:pPr>
-      <w:r>
-        <w:rPr>
-          <w:b/>
-        </w:rPr>
-        <w:t xml:space="preserve">Face sizing: </w:t>
-      </w:r>
-      <w:r>
-        <w:t>Element size (5e-2 m); Defeature size (2.5e-2 m); Behaviour (Hard)</w:t>
-      </w:r>
-    </w:p>
-    <w:p>
-      <w:pPr>
-        <w:pStyle w:val="normal0"/>
-        <w:numPr>
-          <w:ilvl w:val="0"/>
-          <w:numId w:val="5"/>
-        </w:numPr>
-      </w:pPr>
-      <w:r>
-        <w:rPr>
-          <w:b/>
-        </w:rPr>
-        <w:lastRenderedPageBreak/>
-        <w:t xml:space="preserve">Inflation: </w:t>
-      </w:r>
-      <w:r>
-        <w:t>Boundary (Blade [</w:t>
-      </w:r>
-      <w:r>
-        <w:rPr>
-          <w:i/>
-        </w:rPr>
-        <w:t>see Named Selection</w:t>
-      </w:r>
-      <w:r>
-        <w:t>]); Inflation option(Smooth Transition); Transition ratio (0.272); Max. Layers (10); Growth Rate (1.2); Inflation Algorithm (Pre)</w:t>
-      </w:r>
-    </w:p>
-    <w:p>
-      <w:pPr>
-        <w:pStyle w:val="normal0"/>
-        <w:numPr>
-          <w:ilvl w:val="0"/>
-          <w:numId w:val="5"/>
-        </w:numPr>
-        <w:rPr>
-          <w:b/>
-        </w:rPr>
-      </w:pPr>
-      <w:r>
-        <w:rPr>
-          <w:b/>
-        </w:rPr>
-        <w:t xml:space="preserve">Body sizing:  </w:t>
-      </w:r>
-      <w:r>
-        <w:t>Type (Sphere of Influence); Sphere center (</w:t>
-      </w:r>
-      <w:r>
-        <w:rPr>
-          <w:b/>
-        </w:rPr>
-        <w:t>User defined Coordinate system</w:t>
-      </w:r>
-      <w:r>
-        <w:t>); Sphere radius (50 m); Element size (1 m).</w:t>
-      </w:r>
-    </w:p>
-    <w:p>
-      <w:pPr>
-        <w:pStyle w:val="normal0"/>
-        <w:rPr>
-          <w:sz w:val="24"/>
-          <w:szCs w:val="24"/>
-        </w:rPr>
-      </w:pPr>
-    </w:p>
-    <w:p>
-      <w:pPr>
-        <w:pStyle w:val="normal0"/>
-        <w:rPr>
-          <w:sz w:val="24"/>
-          <w:szCs w:val="24"/>
-        </w:rPr>
-      </w:pPr>
-      <w:r>
-        <w:rPr>
-          <w:noProof/>
-          <w:sz w:val="24"/>
-          <w:szCs w:val="24"/>
-          <w:lang w:val="en-US"/>
-        </w:rPr>
-        <w:drawing>
-          <wp:inline distT="114300" distB="114300" distL="114300" distR="114300" wp14:anchorId="1E3150E0" wp14:editId="64F8609D">
-            <wp:extent cx="5943600" cy="1727200"/>
-            <wp:effectExtent l="0" t="0" r="0" b="0"/>
-            <wp:docPr id="2" name="image1.png"/>
-            <wp:cNvGraphicFramePr/>
-            <a:graphic xmlns:a="http://schemas.openxmlformats.org/drawingml/2006/main">
-              <a:graphicData uri="http://schemas.openxmlformats.org/drawingml/2006/picture">
-                <pic:pic xmlns:pic="http://schemas.openxmlformats.org/drawingml/2006/picture">
-                  <pic:nvPicPr>
-                    <pic:cNvPr id="0" name="image1.png"/>
-                    <pic:cNvPicPr preferRelativeResize="0"/>
-                  </pic:nvPicPr>
-                  <pic:blipFill>
-                    <a:blip r:embed="rId16"/>
-                    <a:srcRect/>
-                    <a:stretch>
-                      <a:fillRect/>
-                    </a:stretch>
-                  </pic:blipFill>
-                  <pic:spPr>
-                    <a:xfrm>
-                      <a:off x="0" y="0"/>
-                      <a:ext cx="5943600" cy="1727200"/>
-                    </a:xfrm>
-                    <a:prstGeom prst="rect">
-                      <a:avLst/>
-                    </a:prstGeom>
-                    <a:ln/>
-                  </pic:spPr>
-                </pic:pic>
-              </a:graphicData>
-            </a:graphic>
-          </wp:inline>
-        </w:drawing>
-      </w:r>
-    </w:p>
-    <w:p>
-      <w:pPr>
-        <w:pStyle w:val="normal0"/>
         <w:rPr>
           <w:sz w:val="24"/>
           <w:szCs w:val="24"/>
@@ -5281,6 +2904,7 @@
               <w:rPr>
                 <w:b/>
               </w:rPr>
+              <w:lastRenderedPageBreak/>
               <w:t>Mesh quality</w:t>
             </w:r>
           </w:p>
@@ -5594,8 +3218,8 @@
           <w:highlight w:val="white"/>
         </w:rPr>
       </w:pPr>
-      <w:bookmarkStart w:id="1" w:name="_9kdueoc0lhs" w:colFirst="0" w:colLast="0"/>
-      <w:bookmarkEnd w:id="1"/>
+      <w:bookmarkStart w:id="0" w:name="_9kdueoc0lhs" w:colFirst="0" w:colLast="0"/>
+      <w:bookmarkEnd w:id="0"/>
       <w:r>
         <w:rPr>
           <w:b/>
@@ -5655,7 +3279,6 @@
           <w:szCs w:val="24"/>
           <w:lang w:val="en-US"/>
         </w:rPr>
-        <w:lastRenderedPageBreak/>
         <w:drawing>
           <wp:inline distT="114300" distB="114300" distL="114300" distR="114300" wp14:anchorId="279F4C91" wp14:editId="25490EE0">
             <wp:extent cx="5943600" cy="2717800"/>
@@ -5670,7 +3293,7 @@
                     <pic:cNvPicPr preferRelativeResize="0"/>
                   </pic:nvPicPr>
                   <pic:blipFill>
-                    <a:blip r:embed="rId17"/>
+                    <a:blip r:embed="rId15"/>
                     <a:srcRect/>
                     <a:stretch>
                       <a:fillRect/>
@@ -5811,8 +3434,8 @@
           <w:highlight w:val="white"/>
         </w:rPr>
       </w:pPr>
-      <w:bookmarkStart w:id="2" w:name="_8rqemlb28svg" w:colFirst="0" w:colLast="0"/>
-      <w:bookmarkEnd w:id="2"/>
+      <w:bookmarkStart w:id="1" w:name="_8rqemlb28svg" w:colFirst="0" w:colLast="0"/>
+      <w:bookmarkEnd w:id="1"/>
       <w:r>
         <w:rPr>
           <w:b/>
@@ -6194,8 +3817,8 @@
           <w:highlight w:val="white"/>
         </w:rPr>
       </w:pPr>
-      <w:bookmarkStart w:id="3" w:name="_h1maldfxz2h9" w:colFirst="0" w:colLast="0"/>
-      <w:bookmarkEnd w:id="3"/>
+      <w:bookmarkStart w:id="2" w:name="_h1maldfxz2h9" w:colFirst="0" w:colLast="0"/>
+      <w:bookmarkEnd w:id="2"/>
       <w:r>
         <w:rPr>
           <w:b/>
@@ -6265,7 +3888,7 @@
                     <pic:cNvPicPr preferRelativeResize="0"/>
                   </pic:nvPicPr>
                   <pic:blipFill>
-                    <a:blip r:embed="rId18"/>
+                    <a:blip r:embed="rId16"/>
                     <a:srcRect/>
                     <a:stretch>
                       <a:fillRect/>
@@ -6556,7 +4179,7 @@
                     <pic:cNvPicPr preferRelativeResize="0"/>
                   </pic:nvPicPr>
                   <pic:blipFill>
-                    <a:blip r:embed="rId19"/>
+                    <a:blip r:embed="rId17"/>
                     <a:srcRect/>
                     <a:stretch>
                       <a:fillRect/>
@@ -19301,7 +16924,7 @@
                     <pic:cNvPicPr preferRelativeResize="0"/>
                   </pic:nvPicPr>
                   <pic:blipFill>
-                    <a:blip r:embed="rId20"/>
+                    <a:blip r:embed="rId18"/>
                     <a:srcRect/>
                     <a:stretch>
                       <a:fillRect/>
@@ -19409,7 +17032,7 @@
                     <pic:cNvPicPr preferRelativeResize="0"/>
                   </pic:nvPicPr>
                   <pic:blipFill>
-                    <a:blip r:embed="rId21"/>
+                    <a:blip r:embed="rId19"/>
                     <a:srcRect/>
                     <a:stretch>
                       <a:fillRect/>
@@ -19557,7 +17180,7 @@
                     <pic:cNvPicPr preferRelativeResize="0"/>
                   </pic:nvPicPr>
                   <pic:blipFill>
-                    <a:blip r:embed="rId22"/>
+                    <a:blip r:embed="rId20"/>
                     <a:srcRect/>
                     <a:stretch>
                       <a:fillRect/>
@@ -19657,7 +17280,7 @@
                     <pic:cNvPicPr preferRelativeResize="0"/>
                   </pic:nvPicPr>
                   <pic:blipFill>
-                    <a:blip r:embed="rId23"/>
+                    <a:blip r:embed="rId21"/>
                     <a:srcRect/>
                     <a:stretch>
                       <a:fillRect/>
@@ -19816,7 +17439,7 @@
                     <pic:cNvPicPr preferRelativeResize="0"/>
                   </pic:nvPicPr>
                   <pic:blipFill>
-                    <a:blip r:embed="rId24"/>
+                    <a:blip r:embed="rId22"/>
                     <a:srcRect l="-1243" t="13346" r="1243" b="10989"/>
                     <a:stretch>
                       <a:fillRect/>
@@ -20085,7 +17708,7 @@
                     <pic:cNvPicPr preferRelativeResize="0"/>
                   </pic:nvPicPr>
                   <pic:blipFill>
-                    <a:blip r:embed="rId25"/>
+                    <a:blip r:embed="rId23"/>
                     <a:srcRect l="3810" r="3810"/>
                     <a:stretch>
                       <a:fillRect/>
@@ -30878,332 +28501,342 @@
           <w:szCs w:val="24"/>
         </w:rPr>
       </w:pPr>
+      <w:bookmarkStart w:id="3" w:name="_GoBack"/>
       <w:r>
         <w:rPr>
           <w:b/>
           <w:sz w:val="24"/>
           <w:szCs w:val="24"/>
         </w:rPr>
-        <w:t>Table 2</w:t>
-      </w:r>
+        <w:t>Table</w:t>
+      </w:r>
+      <w:bookmarkEnd w:id="3"/>
       <w:r>
         <w:rPr>
           <w:b/>
           <w:sz w:val="24"/>
           <w:szCs w:val="24"/>
         </w:rPr>
-        <w:t xml:space="preserve">: </w:t>
-      </w:r>
-      <w:r>
-        <w:rPr>
-          <w:sz w:val="24"/>
-          <w:szCs w:val="24"/>
-        </w:rPr>
-        <w:t>Comparison of real-world output and predicted output from the simulation</w:t>
-      </w:r>
-    </w:p>
-    <w:p>
-      <w:pPr>
-        <w:pStyle w:val="normal0"/>
-        <w:rPr>
-          <w:sz w:val="24"/>
-          <w:szCs w:val="24"/>
-        </w:rPr>
-      </w:pPr>
-    </w:p>
-    <w:p>
-      <w:pPr>
-        <w:pStyle w:val="normal0"/>
-      </w:pPr>
-      <w:r>
-        <w:t>It is noted that most of the present large scale wind farms in India along Deccan coastlines can benefit by replacing their turbines with the GE 1.5XLE turbine.</w:t>
-      </w:r>
-    </w:p>
-    <w:p>
-      <w:pPr>
-        <w:pStyle w:val="normal0"/>
-        <w:rPr>
-          <w:sz w:val="24"/>
-          <w:szCs w:val="24"/>
-        </w:rPr>
-      </w:pPr>
-    </w:p>
-    <w:p>
-      <w:pPr>
-        <w:pStyle w:val="normal0"/>
+        <w:t xml:space="preserve"> 2</w:t>
+      </w:r>
+      <w:r>
         <w:rPr>
           <w:b/>
           <w:sz w:val="24"/>
           <w:szCs w:val="24"/>
         </w:rPr>
-      </w:pPr>
+        <w:t xml:space="preserve">: </w:t>
+      </w:r>
       <w:r>
         <w:rPr>
           <w:sz w:val="24"/>
           <w:szCs w:val="24"/>
         </w:rPr>
-        <w:t>5.</w:t>
-      </w:r>
-      <w:r>
+        <w:t>Comparison of real-world output and predicted output from the simulation</w:t>
+      </w:r>
+    </w:p>
+    <w:p>
+      <w:pPr>
+        <w:pStyle w:val="normal0"/>
+        <w:rPr>
+          <w:sz w:val="24"/>
+          <w:szCs w:val="24"/>
+        </w:rPr>
+      </w:pPr>
+    </w:p>
+    <w:p>
+      <w:pPr>
+        <w:pStyle w:val="normal0"/>
+      </w:pPr>
+      <w:r>
+        <w:t>It is noted that most of the present large scale wind farms in India along Deccan coastlines can benefit by replacing their turbines with the GE 1.5XLE turbine.</w:t>
+      </w:r>
+    </w:p>
+    <w:p>
+      <w:pPr>
+        <w:pStyle w:val="normal0"/>
+        <w:rPr>
+          <w:sz w:val="24"/>
+          <w:szCs w:val="24"/>
+        </w:rPr>
+      </w:pPr>
+    </w:p>
+    <w:p>
+      <w:pPr>
+        <w:pStyle w:val="normal0"/>
         <w:rPr>
           <w:b/>
           <w:sz w:val="24"/>
           <w:szCs w:val="24"/>
         </w:rPr>
-        <w:t xml:space="preserve"> Discussion</w:t>
-      </w:r>
-    </w:p>
-    <w:p>
-      <w:pPr>
-        <w:pStyle w:val="normal0"/>
+      </w:pPr>
+      <w:r>
         <w:rPr>
           <w:sz w:val="24"/>
           <w:szCs w:val="24"/>
         </w:rPr>
-      </w:pPr>
-    </w:p>
-    <w:p>
-      <w:pPr>
-        <w:pStyle w:val="normal0"/>
-      </w:pPr>
-      <w:r>
-        <w:t xml:space="preserve">Results from the model simulated depend greatly upon the meshing of the model. From the discussion about Figure 7 and Figure 8, it is clear that the present mesh could be tuned even more, which could lead to better results (possibly closer to the actual output rated speed of the GE 1.5XLE turbine- 11.5 m/s). A better mesh quality implies more proximity to real world output from the turbine. </w:t>
-      </w:r>
-    </w:p>
-    <w:p>
-      <w:pPr>
-        <w:pStyle w:val="normal0"/>
-      </w:pPr>
-      <w:r>
-        <w:t xml:space="preserve">          </w:t>
-      </w:r>
-    </w:p>
-    <w:p>
-      <w:pPr>
-        <w:pStyle w:val="normal0"/>
-        <w:rPr>
-          <w:sz w:val="24"/>
-          <w:szCs w:val="24"/>
-        </w:rPr>
-      </w:pPr>
-      <w:r>
-        <w:t>Moreover, data about most wind farms in India and wind speeds in that particular region is hard to gather as the present data is sparse and mostly from unreliable methods. Further research prospects could be to expand on the above observations by using data from other regions in India and documenting the results.</w:t>
-      </w:r>
-      <w:r>
-        <w:rPr>
-          <w:sz w:val="24"/>
-          <w:szCs w:val="24"/>
-        </w:rPr>
-        <w:t xml:space="preserve"> </w:t>
-      </w:r>
-    </w:p>
-    <w:p>
-      <w:pPr>
-        <w:pStyle w:val="normal0"/>
-        <w:rPr>
-          <w:sz w:val="24"/>
-          <w:szCs w:val="24"/>
-        </w:rPr>
-      </w:pPr>
-    </w:p>
-    <w:p>
-      <w:pPr>
-        <w:pStyle w:val="normal0"/>
+        <w:t>5.</w:t>
+      </w:r>
+      <w:r>
         <w:rPr>
           <w:b/>
           <w:sz w:val="24"/>
           <w:szCs w:val="24"/>
         </w:rPr>
-      </w:pPr>
-      <w:r>
+        <w:t xml:space="preserve"> Discussion</w:t>
+      </w:r>
+    </w:p>
+    <w:p>
+      <w:pPr>
+        <w:pStyle w:val="normal0"/>
         <w:rPr>
           <w:sz w:val="24"/>
           <w:szCs w:val="24"/>
         </w:rPr>
-        <w:t>6</w:t>
-      </w:r>
-      <w:r>
+      </w:pPr>
+    </w:p>
+    <w:p>
+      <w:pPr>
+        <w:pStyle w:val="normal0"/>
+      </w:pPr>
+      <w:r>
+        <w:t xml:space="preserve">Results from the model simulated depend greatly upon the meshing of the model. From the discussion about Figure 7 and Figure 8, it is clear that the present mesh could be tuned even more, which could lead to better results (possibly closer to the actual output rated speed of the GE 1.5XLE turbine- 11.5 m/s). A better mesh quality implies more proximity to real world output from the turbine. </w:t>
+      </w:r>
+    </w:p>
+    <w:p>
+      <w:pPr>
+        <w:pStyle w:val="normal0"/>
+      </w:pPr>
+      <w:r>
+        <w:t xml:space="preserve">          </w:t>
+      </w:r>
+    </w:p>
+    <w:p>
+      <w:pPr>
+        <w:pStyle w:val="normal0"/>
         <w:rPr>
           <w:sz w:val="24"/>
           <w:szCs w:val="24"/>
         </w:rPr>
-        <w:t xml:space="preserve">. </w:t>
-      </w:r>
-      <w:r>
+      </w:pPr>
+      <w:r>
+        <w:t>Moreover, data about most wind farms in India and wind speeds in that particular region is hard to gather as the present data is sparse and mostly from unreliable methods. Further research prospects could be to expand on the above observations by using data from other regions in India and documenting the results.</w:t>
+      </w:r>
+      <w:r>
+        <w:rPr>
+          <w:sz w:val="24"/>
+          <w:szCs w:val="24"/>
+        </w:rPr>
+        <w:t xml:space="preserve"> </w:t>
+      </w:r>
+    </w:p>
+    <w:p>
+      <w:pPr>
+        <w:pStyle w:val="normal0"/>
+        <w:rPr>
+          <w:sz w:val="24"/>
+          <w:szCs w:val="24"/>
+        </w:rPr>
+      </w:pPr>
+    </w:p>
+    <w:p>
+      <w:pPr>
+        <w:pStyle w:val="normal0"/>
         <w:rPr>
           <w:b/>
           <w:sz w:val="24"/>
           <w:szCs w:val="24"/>
         </w:rPr>
-        <w:t>Conclusion</w:t>
-      </w:r>
-    </w:p>
-    <w:p>
-      <w:pPr>
-        <w:pStyle w:val="normal0"/>
+      </w:pPr>
+      <w:r>
         <w:rPr>
           <w:sz w:val="24"/>
           <w:szCs w:val="24"/>
         </w:rPr>
-      </w:pPr>
+        <w:t>6</w:t>
+      </w:r>
       <w:r>
         <w:rPr>
           <w:sz w:val="24"/>
           <w:szCs w:val="24"/>
         </w:rPr>
-        <w:tab/>
-      </w:r>
-    </w:p>
-    <w:p>
-      <w:pPr>
-        <w:pStyle w:val="normal0"/>
-        <w:rPr>
-          <w:color w:val="242729"/>
-          <w:highlight w:val="white"/>
-        </w:rPr>
-      </w:pPr>
-      <w:r>
-        <w:t xml:space="preserve">Based on the comparison between the results obtained from the simulation and the actual data from the wind farms, it is inferred that </w:t>
-      </w:r>
-      <w:r>
-        <w:rPr>
-          <w:color w:val="242729"/>
-          <w:highlight w:val="white"/>
-        </w:rPr>
-        <w:t xml:space="preserve">expanded use of CFD simulations can be a valuable part of a multidisciplinary effort to truly determine the medium term potential for wind power in India. </w:t>
-      </w:r>
-    </w:p>
-    <w:p>
-      <w:pPr>
-        <w:pStyle w:val="normal0"/>
-        <w:rPr>
-          <w:color w:val="242729"/>
-          <w:highlight w:val="white"/>
-        </w:rPr>
-      </w:pPr>
-    </w:p>
-    <w:p>
-      <w:pPr>
-        <w:pStyle w:val="normal0"/>
-      </w:pPr>
-      <w:r>
-        <w:rPr>
-          <w:color w:val="242729"/>
-          <w:highlight w:val="white"/>
-        </w:rPr>
-        <w:t>Such an effort would need to also incorporate added wind data, land use availability and input on economics and regulations, as well as compatibility with the Indian power grid.</w:t>
-      </w:r>
-    </w:p>
-    <w:p>
-      <w:pPr>
-        <w:pStyle w:val="normal0"/>
-        <w:rPr>
-          <w:sz w:val="24"/>
-          <w:szCs w:val="24"/>
-        </w:rPr>
-      </w:pPr>
-    </w:p>
-    <w:p>
-      <w:pPr>
-        <w:pStyle w:val="normal0"/>
-        <w:ind w:firstLine="720"/>
-        <w:rPr>
-          <w:sz w:val="24"/>
-          <w:szCs w:val="24"/>
-        </w:rPr>
-      </w:pPr>
-    </w:p>
-    <w:p>
-      <w:pPr>
-        <w:pStyle w:val="normal0"/>
+        <w:t xml:space="preserve">. </w:t>
+      </w:r>
+      <w:r>
         <w:rPr>
           <w:b/>
           <w:sz w:val="24"/>
           <w:szCs w:val="24"/>
         </w:rPr>
-      </w:pPr>
-      <w:r>
+        <w:t>Conclusion</w:t>
+      </w:r>
+    </w:p>
+    <w:p>
+      <w:pPr>
+        <w:pStyle w:val="normal0"/>
+        <w:rPr>
+          <w:sz w:val="24"/>
+          <w:szCs w:val="24"/>
+        </w:rPr>
+      </w:pPr>
+      <w:r>
+        <w:rPr>
+          <w:sz w:val="24"/>
+          <w:szCs w:val="24"/>
+        </w:rPr>
+        <w:tab/>
+      </w:r>
+    </w:p>
+    <w:p>
+      <w:pPr>
+        <w:pStyle w:val="normal0"/>
+        <w:rPr>
+          <w:color w:val="242729"/>
+          <w:highlight w:val="white"/>
+        </w:rPr>
+      </w:pPr>
+      <w:r>
+        <w:t xml:space="preserve">Based on the comparison between the results obtained from the simulation and the actual data from the wind farms, it is inferred that </w:t>
+      </w:r>
+      <w:r>
+        <w:rPr>
+          <w:color w:val="242729"/>
+          <w:highlight w:val="white"/>
+        </w:rPr>
+        <w:t xml:space="preserve">expanded use of CFD simulations can be a valuable part of a multidisciplinary effort to truly determine the medium term potential for wind power in India. </w:t>
+      </w:r>
+    </w:p>
+    <w:p>
+      <w:pPr>
+        <w:pStyle w:val="normal0"/>
+        <w:rPr>
+          <w:color w:val="242729"/>
+          <w:highlight w:val="white"/>
+        </w:rPr>
+      </w:pPr>
+    </w:p>
+    <w:p>
+      <w:pPr>
+        <w:pStyle w:val="normal0"/>
+      </w:pPr>
+      <w:r>
+        <w:rPr>
+          <w:color w:val="242729"/>
+          <w:highlight w:val="white"/>
+        </w:rPr>
+        <w:t>Such an effort would need to also incorporate added wind data, land use availability and input on economics and regulations, as well as compatibility with the Indian power grid.</w:t>
+      </w:r>
+    </w:p>
+    <w:p>
+      <w:pPr>
+        <w:pStyle w:val="normal0"/>
+        <w:rPr>
+          <w:sz w:val="24"/>
+          <w:szCs w:val="24"/>
+        </w:rPr>
+      </w:pPr>
+    </w:p>
+    <w:p>
+      <w:pPr>
+        <w:pStyle w:val="normal0"/>
+        <w:ind w:firstLine="720"/>
+        <w:rPr>
+          <w:sz w:val="24"/>
+          <w:szCs w:val="24"/>
+        </w:rPr>
+      </w:pPr>
+    </w:p>
+    <w:p>
+      <w:pPr>
+        <w:pStyle w:val="normal0"/>
         <w:rPr>
           <w:b/>
           <w:sz w:val="24"/>
           <w:szCs w:val="24"/>
         </w:rPr>
-        <w:t>Acknowledgements</w:t>
-      </w:r>
-    </w:p>
-    <w:p>
-      <w:pPr>
-        <w:pStyle w:val="normal0"/>
-      </w:pPr>
-      <w:r>
-        <w:t xml:space="preserve">The author has received much support from his mother, Mrs. Neelam Mishra, in the preparation </w:t>
-      </w:r>
-      <w:r>
-        <w:t xml:space="preserve">and in the </w:t>
-      </w:r>
-      <w:r>
-        <w:t>proof-reading of the manuscript.</w:t>
-      </w:r>
-      <w:r>
-        <w:t xml:space="preserve"> </w:t>
-      </w:r>
-    </w:p>
-    <w:p>
-      <w:pPr>
-        <w:pStyle w:val="normal0"/>
-      </w:pPr>
-    </w:p>
-    <w:p>
-      <w:pPr>
-        <w:pStyle w:val="normal0"/>
-      </w:pPr>
-      <w:r>
-        <w:t>This research did not receive any specific grant from funding agencies in the public, commercial, or not-for-profit sectors.</w:t>
-      </w:r>
-    </w:p>
-    <w:p>
-      <w:pPr>
-        <w:pStyle w:val="normal0"/>
-        <w:rPr>
-          <w:sz w:val="24"/>
-          <w:szCs w:val="24"/>
-        </w:rPr>
-      </w:pPr>
-    </w:p>
-    <w:p>
-      <w:pPr>
-        <w:pStyle w:val="normal0"/>
+      </w:pPr>
+      <w:r>
         <w:rPr>
           <w:b/>
           <w:sz w:val="24"/>
           <w:szCs w:val="24"/>
         </w:rPr>
-      </w:pPr>
-      <w:r>
+        <w:t>Acknowledgements</w:t>
+      </w:r>
+    </w:p>
+    <w:p>
+      <w:pPr>
+        <w:pStyle w:val="normal0"/>
+      </w:pPr>
+      <w:r>
+        <w:t xml:space="preserve">The author has received much support from his mother, Mrs. Neelam Mishra, in the preparation </w:t>
+      </w:r>
+      <w:r>
+        <w:t xml:space="preserve">and in the </w:t>
+      </w:r>
+      <w:r>
+        <w:t>proof-reading of the manuscript.</w:t>
+      </w:r>
+      <w:r>
+        <w:t xml:space="preserve"> </w:t>
+      </w:r>
+    </w:p>
+    <w:p>
+      <w:pPr>
+        <w:pStyle w:val="normal0"/>
+      </w:pPr>
+    </w:p>
+    <w:p>
+      <w:pPr>
+        <w:pStyle w:val="normal0"/>
+      </w:pPr>
+      <w:r>
+        <w:t>This research did not receive any specific grant from funding agencies in the public, commercial, or not-for-profit sectors.</w:t>
+      </w:r>
+    </w:p>
+    <w:p>
+      <w:pPr>
+        <w:pStyle w:val="normal0"/>
+        <w:rPr>
+          <w:sz w:val="24"/>
+          <w:szCs w:val="24"/>
+        </w:rPr>
+      </w:pPr>
+    </w:p>
+    <w:p>
+      <w:pPr>
+        <w:pStyle w:val="normal0"/>
         <w:rPr>
           <w:b/>
           <w:sz w:val="24"/>
           <w:szCs w:val="24"/>
         </w:rPr>
-        <w:lastRenderedPageBreak/>
-        <w:t xml:space="preserve">List of </w:t>
-      </w:r>
+      </w:pPr>
       <w:r>
         <w:rPr>
           <w:b/>
           <w:sz w:val="24"/>
           <w:szCs w:val="24"/>
         </w:rPr>
-        <w:t>References</w:t>
-      </w:r>
-    </w:p>
-    <w:p>
-      <w:pPr>
-        <w:pStyle w:val="normal0"/>
-        <w:rPr>
+        <w:lastRenderedPageBreak/>
+        <w:t xml:space="preserve">List of </w:t>
+      </w:r>
+      <w:r>
+        <w:rPr>
+          <w:b/>
           <w:sz w:val="24"/>
           <w:szCs w:val="24"/>
         </w:rPr>
+        <w:t>References</w:t>
+      </w:r>
+    </w:p>
+    <w:p>
+      <w:pPr>
+        <w:pStyle w:val="normal0"/>
+        <w:rPr>
+          <w:sz w:val="24"/>
+          <w:szCs w:val="24"/>
+        </w:rPr>
       </w:pPr>
     </w:p>
     <w:p>
@@ -31213,7 +28846,7 @@
       <w:r>
         <w:t xml:space="preserve">[1]  World Coal Association. </w:t>
       </w:r>
-      <w:hyperlink r:id="rId26">
+      <w:hyperlink r:id="rId24">
         <w:r>
           <w:rPr>
             <w:color w:val="1155CC"/>
@@ -31449,7 +29082,7 @@
       <w:r>
         <w:t xml:space="preserve">[10] ANSYS Academic (Version: 19.2) </w:t>
       </w:r>
-      <w:hyperlink r:id="rId27">
+      <w:hyperlink r:id="rId25">
         <w:r>
           <w:rPr>
             <w:color w:val="1155CC"/>
@@ -31532,7 +29165,7 @@
       <w:r>
         <w:t xml:space="preserve">[12] Wind Turbine Blade FSI      </w:t>
       </w:r>
-      <w:hyperlink r:id="rId28">
+      <w:hyperlink r:id="rId26">
         <w:r>
           <w:rPr>
             <w:color w:val="1155CC"/>
@@ -31557,7 +29190,7 @@
       <w:r>
         <w:t xml:space="preserve">[13] </w:t>
       </w:r>
-      <w:hyperlink r:id="rId29">
+      <w:hyperlink r:id="rId27">
         <w:r>
           <w:t xml:space="preserve">Schubel, P., </w:t>
         </w:r>
@@ -31574,7 +29207,7 @@
           <w:t xml:space="preserve">.  </w:t>
         </w:r>
       </w:hyperlink>
-      <w:hyperlink r:id="rId30">
+      <w:hyperlink r:id="rId28">
         <w:r>
           <w:t>Wind Engineering</w:t>
         </w:r>
@@ -31585,7 +29218,7 @@
           <w:t>,</w:t>
         </w:r>
       </w:hyperlink>
-      <w:hyperlink r:id="rId31">
+      <w:hyperlink r:id="rId29">
         <w:r>
           <w:t xml:space="preserve">  365-388</w:t>
         </w:r>
@@ -31593,7 +29226,7 @@
       <w:r>
         <w:t xml:space="preserve">. </w:t>
       </w:r>
-      <w:hyperlink r:id="rId32">
+      <w:hyperlink r:id="rId30">
         <w:r>
           <w:t xml:space="preserve"> (2012)</w:t>
         </w:r>
@@ -31612,7 +29245,7 @@
         <w:lastRenderedPageBreak/>
         <w:t xml:space="preserve">[14] Wind Turbine Blade FSI </w:t>
       </w:r>
-      <w:hyperlink r:id="rId33">
+      <w:hyperlink r:id="rId31">
         <w:r>
           <w:rPr>
             <w:color w:val="1155CC"/>
@@ -31645,7 +29278,7 @@
       <w:pPr>
         <w:pStyle w:val="normal0"/>
       </w:pPr>
-      <w:hyperlink r:id="rId34">
+      <w:hyperlink r:id="rId32">
         <w:r>
           <w:rPr>
             <w:color w:val="1155CC"/>
@@ -31678,7 +29311,7 @@
       <w:pPr>
         <w:pStyle w:val="normal0"/>
       </w:pPr>
-      <w:hyperlink r:id="rId35">
+      <w:hyperlink r:id="rId33">
         <w:r>
           <w:rPr>
             <w:color w:val="1155CC"/>
@@ -31714,7 +29347,7 @@
       <w:pPr>
         <w:pStyle w:val="normal0"/>
       </w:pPr>
-      <w:hyperlink r:id="rId36">
+      <w:hyperlink r:id="rId34">
         <w:r>
           <w:rPr>
             <w:color w:val="1155CC"/>
@@ -31767,7 +29400,7 @@
       <w:r>
         <w:t xml:space="preserve">[19] Judging Convergence: </w:t>
       </w:r>
-      <w:hyperlink r:id="rId37" w:anchor="sec-judging-convergence">
+      <w:hyperlink r:id="rId35" w:anchor="sec-judging-convergence">
         <w:r>
           <w:rPr>
             <w:color w:val="1155CC"/>
@@ -31934,7 +29567,7 @@
       <w:r>
         <w:t xml:space="preserve">[24] Scikit learn documentation: </w:t>
       </w:r>
-      <w:hyperlink r:id="rId38">
+      <w:hyperlink r:id="rId36">
         <w:r>
           <w:rPr>
             <w:color w:val="1155CC"/>
@@ -31974,7 +29607,7 @@
       <w:r>
         <w:t xml:space="preserve"> National Renewable Energy Laboratory. </w:t>
       </w:r>
-      <w:hyperlink r:id="rId39">
+      <w:hyperlink r:id="rId37">
         <w:r>
           <w:rPr>
             <w:color w:val="1155CC"/>
@@ -32034,7 +29667,7 @@
         </w:rPr>
         <w:t xml:space="preserve">Lalpur wind farm report. </w:t>
       </w:r>
-      <w:hyperlink r:id="rId40">
+      <w:hyperlink r:id="rId38">
         <w:r>
           <w:rPr>
             <w:color w:val="1155CC"/>
@@ -32083,7 +29716,7 @@
         </w:rPr>
         <w:t xml:space="preserve">[Last checked January 16, 2019] </w:t>
       </w:r>
-      <w:hyperlink r:id="rId41">
+      <w:hyperlink r:id="rId39">
         <w:r>
           <w:rPr>
             <w:color w:val="1155CC"/>
@@ -32166,7 +29799,7 @@
         </w:rPr>
         <w:t xml:space="preserve"> </w:t>
       </w:r>
-      <w:hyperlink r:id="rId42">
+      <w:hyperlink r:id="rId40">
         <w:r>
           <w:rPr>
             <w:color w:val="1155CC"/>
@@ -32206,7 +29839,7 @@
       <w:r>
         <w:t xml:space="preserve">Indiastat; Indiastat Month Wise Mean Wind Speed </w:t>
       </w:r>
-      <w:hyperlink r:id="rId43">
+      <w:hyperlink r:id="rId41">
         <w:r>
           <w:rPr>
             <w:color w:val="1155CC"/>
@@ -32250,7 +29883,7 @@
       <w:r>
         <w:t xml:space="preserve"> </w:t>
       </w:r>
-      <w:hyperlink r:id="rId44">
+      <w:hyperlink r:id="rId42">
         <w:r>
           <w:rPr>
             <w:color w:val="1155CC"/>
@@ -36040,7 +33673,7 @@
 </file>
 
 <file path=customXml/itemProps1.xml><?xml version="1.0" encoding="utf-8"?>
-<ds:datastoreItem xmlns:ds="http://schemas.openxmlformats.org/officeDocument/2006/customXml" ds:itemID="{C8CE2262-CD70-F848-B9E4-00FFEF1AE36E}">
+<ds:datastoreItem xmlns:ds="http://schemas.openxmlformats.org/officeDocument/2006/customXml" ds:itemID="{12D9D26C-15F3-7647-9802-4F1F99A8F70F}">
   <ds:schemaRefs>
     <ds:schemaRef ds:uri="http://schemas.openxmlformats.org/officeDocument/2006/bibliography"/>
   </ds:schemaRefs>

</xml_diff>